<commit_message>
Revist the away games
</commit_message>
<xml_diff>
--- a/disruption.docx
+++ b/disruption.docx
@@ -71,7 +71,7 @@
           <w:rFonts w:cs="Times New Roman"/>
           <w:vertAlign w:val="superscript"/>
         </w:rPr>
-        <w:t>1</w:t>
+        <w:t>2</w:t>
       </w:r>
       <w:r>
         <w:rPr>
@@ -129,6 +129,55 @@
     </w:p>
     <w:p>
       <w:pPr>
+        <w:spacing w:before="100" w:beforeAutospacing="1" w:after="100" w:afterAutospacing="1" w:line="240" w:lineRule="auto"/>
+        <w:jc w:val="center"/>
+        <w:rPr>
+          <w:rFonts w:cs="Times New Roman"/>
+          <w:szCs w:val="20"/>
+        </w:rPr>
+      </w:pPr>
+      <w:r>
+        <w:rPr>
+          <w:rFonts w:cs="Times New Roman"/>
+          <w:szCs w:val="20"/>
+          <w:vertAlign w:val="superscript"/>
+        </w:rPr>
+        <w:t>2</w:t>
+      </w:r>
+      <w:r>
+        <w:rPr>
+          <w:rFonts w:cs="Times New Roman"/>
+          <w:szCs w:val="20"/>
+        </w:rPr>
+        <w:t xml:space="preserve"> </w:t>
+      </w:r>
+      <w:r>
+        <w:rPr>
+          <w:rFonts w:cs="Times New Roman"/>
+          <w:szCs w:val="20"/>
+        </w:rPr>
+        <w:t>Mid-Ohio Regional Planning Commission</w:t>
+      </w:r>
+      <w:r>
+        <w:rPr>
+          <w:rFonts w:cs="Times New Roman"/>
+          <w:szCs w:val="20"/>
+        </w:rPr>
+        <w:t>, Columbus, OH, USA</w:t>
+      </w:r>
+    </w:p>
+    <w:p>
+      <w:pPr>
+        <w:spacing w:before="100" w:beforeAutospacing="1" w:after="100" w:afterAutospacing="1" w:line="240" w:lineRule="auto"/>
+        <w:jc w:val="center"/>
+        <w:rPr>
+          <w:rFonts w:cs="Times New Roman"/>
+          <w:szCs w:val="20"/>
+        </w:rPr>
+      </w:pPr>
+    </w:p>
+    <w:p>
+      <w:pPr>
         <w:spacing w:before="120" w:after="120" w:line="240" w:lineRule="auto"/>
         <w:rPr>
           <w:rFonts w:cs="Times New Roman"/>
@@ -663,14 +712,42 @@
           <w:rFonts w:cs="Times New Roman"/>
           <w:szCs w:val="20"/>
         </w:rPr>
-        <w:fldChar w:fldCharType="begin" w:fldLock="1"/>
-      </w:r>
-      <w:r>
-        <w:rPr>
-          <w:rFonts w:cs="Times New Roman"/>
-          <w:szCs w:val="20"/>
-        </w:rPr>
-        <w:instrText>ADDIN CSL_CITATION {"citationItems":[{"id":"ITEM-1","itemData":{"author":[{"dropping-particle":"","family":"Wessel","given":"Nate","non-dropping-particle":"","parse-names":false,"suffix":""},{"dropping-particle":"","family":"Farber","given":"Steven","non-dropping-particle":"","parse-names":false,"suffix":""}],"container-title":"Journal of Transport and Land Use","id":"ITEM-1","issue":"1","issued":{"date-parts":[["2019"]]},"page":"475-500","publisher":"JSTOR","title":"On the accuracy of schedule-based GTFS for measuring accessibility","type":"article-journal","volume":"12"},"uris":["http://www.mendeley.com/documents/?uuid=7b5af126-3f70-48c4-91ba-bd89fb0a6e4e"]},{"id":"ITEM-2","itemData":{"ISSN":"0966-6923","author":[{"dropping-particle":"","family":"Wessel","given":"Nate","non-dropping-particle":"","parse-names":false,"suffix":""},{"dropping-particle":"","family":"Allen","given":"Jeff","non-dropping-particle":"","parse-names":false,"suffix":""},{"dropping-particle":"","family":"Farber","given":"Steven","non-dropping-particle":"","parse-names":false,"suffix":""}],"container-title":"Journal of Transport Geography","id":"ITEM-2","issued":{"date-parts":[["2017"]]},"page":"92-97","publisher":"Elsevier","title":"Constructing a routable retrospective transit timetable from a real-time vehicle location feed and GTFS","type":"article-journal","volume":"62"},"uris":["http://www.mendeley.com/documents/?uuid=0a497704-17c2-47a3-b102-c7564d936527"]}],"mendeley":{"formattedCitation":"(Wessel, Allen, &amp; Farber, 2017; Wessel &amp; Farber, 2019)","manualFormatting":"Wessel, Allen, &amp; Farber (2017) and Wessel &amp; Farber (2019)","plainTextFormattedCitation":"(Wessel, Allen, &amp; Farber, 2017; Wessel &amp; Farber, 2019)","previouslyFormattedCitation":"(Wessel, Allen, &amp; Farber, 2017; Wessel &amp; Farber, 2019)"},"properties":{"noteIndex":0},"schema":"https://github.com/citation-style-language/schema/raw/master/csl-citation.json"}</w:instrText>
+        <w:t>Wessel</w:t>
+      </w:r>
+      <w:r>
+        <w:rPr>
+          <w:rFonts w:cs="Times New Roman"/>
+          <w:szCs w:val="20"/>
+        </w:rPr>
+        <w:t>, Allen, &amp; Farber</w:t>
+      </w:r>
+      <w:r>
+        <w:rPr>
+          <w:rFonts w:cs="Times New Roman"/>
+          <w:szCs w:val="20"/>
+        </w:rPr>
+        <w:t xml:space="preserve"> and Wessel &amp; Farber</w:t>
+      </w:r>
+      <w:r>
+        <w:rPr>
+          <w:rFonts w:cs="Times New Roman"/>
+          <w:szCs w:val="20"/>
+        </w:rPr>
+        <w:t xml:space="preserve"> </w:t>
+      </w:r>
+      <w:r>
+        <w:rPr>
+          <w:rFonts w:cs="Times New Roman"/>
+          <w:szCs w:val="20"/>
+        </w:rPr>
+        <w:fldChar w:fldCharType="begin"/>
+      </w:r>
+      <w:r>
+        <w:rPr>
+          <w:rFonts w:cs="Times New Roman"/>
+          <w:szCs w:val="20"/>
+        </w:rPr>
+        <w:instrText xml:space="preserve"> ADDIN ZOTERO_ITEM CSL_CITATION {"citationID":"eVWJyTvX","properties":{"formattedCitation":"({\\i{}1}, {\\i{}2})","plainCitation":"(1, 2)","noteIndex":0},"citationItems":[{"id":"evvfvQQ2/c1AI8AeA","uris":["http://www.mendeley.com/documents/?uuid=7b5af126-3f70-48c4-91ba-bd89fb0a6e4e"],"itemData":{"author":[{"dropping-particle":"","family":"Wessel","given":"Nate","non-dropping-particle":"","parse-names":false,"suffix":""},{"dropping-particle":"","family":"Farber","given":"Steven","non-dropping-particle":"","parse-names":false,"suffix":""}],"container-title":"Journal of Transport and Land Use","id":"evvfvQQ2/c1AI8AeA","issue":"1","issued":{"date-parts":[["2019"]]},"page":"475-500","publisher":"JSTOR","title":"On the accuracy of schedule-based GTFS for measuring accessibility","type":"article-journal","volume":"12"}},{"id":1111,"uris":["http://zotero.org/users/9738374/items/WUMJIMI8"],"itemData":{"id":1111,"type":"article-journal","container-title":"Journal of Transport Geography","ISSN":"0966-6923","note":"publisher: Elsevier","page":"92–97","title":"Constructing a routable retrospective transit timetable from a real-time vehicle location feed and GTFS","volume":"62","author":[{"family":"Wessel","given":"Nate"},{"family":"Allen","given":"Jeff"},{"family":"Farber","given":"Steven"}],"issued":{"date-parts":[["2017"]]}}}],"schema":"https://github.com/citation-style-language/schema/raw/master/csl-citation.json"} </w:instrText>
       </w:r>
       <w:r>
         <w:rPr>
@@ -682,219 +759,258 @@
       <w:r>
         <w:rPr>
           <w:rFonts w:cs="Times New Roman"/>
-          <w:noProof/>
-          <w:szCs w:val="20"/>
-        </w:rPr>
-        <w:t>Wessel, Allen, &amp; Farber (2017) and Wessel &amp; Farber (2019)</w:t>
-      </w:r>
-      <w:r>
-        <w:rPr>
-          <w:rFonts w:cs="Times New Roman"/>
-          <w:szCs w:val="20"/>
-        </w:rPr>
-        <w:fldChar w:fldCharType="end"/>
-      </w:r>
-      <w:r>
-        <w:rPr>
-          <w:rFonts w:cs="Times New Roman"/>
-          <w:szCs w:val="20"/>
-        </w:rPr>
-        <w:t xml:space="preserve"> </w:t>
-      </w:r>
-      <w:r>
-        <w:rPr>
-          <w:rFonts w:cs="Times New Roman"/>
-          <w:szCs w:val="20"/>
-        </w:rPr>
-        <w:t>assessed</w:t>
-      </w:r>
-      <w:r>
-        <w:rPr>
-          <w:rFonts w:cs="Times New Roman"/>
-          <w:szCs w:val="20"/>
-        </w:rPr>
-        <w:t xml:space="preserve"> </w:t>
-      </w:r>
-      <w:r>
-        <w:rPr>
-          <w:rFonts w:cs="Times New Roman"/>
-          <w:szCs w:val="20"/>
-        </w:rPr>
-        <w:t xml:space="preserve">the unreliability of schedule-based </w:t>
-      </w:r>
-      <w:r>
-        <w:rPr>
-          <w:rFonts w:cs="Times New Roman"/>
-          <w:szCs w:val="20"/>
-        </w:rPr>
-        <w:t>accessibility with respect to retrospective real-time accessibility</w:t>
-      </w:r>
-      <w:r>
-        <w:rPr>
-          <w:rFonts w:cs="Times New Roman"/>
-          <w:szCs w:val="20"/>
-        </w:rPr>
-        <w:t>; they calculate</w:t>
-      </w:r>
-      <w:r>
-        <w:rPr>
-          <w:rFonts w:cs="Times New Roman"/>
-          <w:szCs w:val="20"/>
-        </w:rPr>
-        <w:t xml:space="preserve"> schedule-based measure </w:t>
-      </w:r>
-      <w:r>
-        <w:rPr>
-          <w:rFonts w:cs="Times New Roman"/>
-          <w:szCs w:val="20"/>
-        </w:rPr>
-        <w:t xml:space="preserve">from transit schedule </w:t>
-      </w:r>
-      <w:r>
-        <w:rPr>
-          <w:rFonts w:cs="Times New Roman"/>
-          <w:szCs w:val="20"/>
-        </w:rPr>
-        <w:t>data and</w:t>
-      </w:r>
-      <w:r>
-        <w:rPr>
-          <w:rFonts w:cs="Times New Roman"/>
-          <w:szCs w:val="20"/>
-        </w:rPr>
-        <w:t xml:space="preserve"> </w:t>
-      </w:r>
-      <w:r>
-        <w:rPr>
-          <w:rFonts w:cs="Times New Roman"/>
-          <w:szCs w:val="20"/>
-        </w:rPr>
-        <w:t xml:space="preserve">calculate </w:t>
-      </w:r>
-      <w:r>
-        <w:rPr>
-          <w:rFonts w:cs="Times New Roman"/>
-          <w:szCs w:val="20"/>
-        </w:rPr>
-        <w:t>retrospective</w:t>
-      </w:r>
-      <w:r>
-        <w:rPr>
-          <w:rFonts w:cs="Times New Roman"/>
-          <w:szCs w:val="20"/>
-        </w:rPr>
-        <w:t xml:space="preserve"> real-time</w:t>
-      </w:r>
-      <w:r>
-        <w:rPr>
-          <w:rFonts w:cs="Times New Roman"/>
-          <w:szCs w:val="20"/>
-        </w:rPr>
-        <w:t xml:space="preserve"> </w:t>
-      </w:r>
-      <w:r>
-        <w:rPr>
-          <w:rFonts w:cs="Times New Roman"/>
-          <w:szCs w:val="20"/>
-        </w:rPr>
-        <w:t xml:space="preserve">accessibility from </w:t>
-      </w:r>
-      <w:r>
-        <w:rPr>
-          <w:rFonts w:cs="Times New Roman"/>
-          <w:szCs w:val="20"/>
-        </w:rPr>
-        <w:t xml:space="preserve">historical </w:t>
-      </w:r>
-      <w:r>
-        <w:rPr>
-          <w:rFonts w:cs="Times New Roman"/>
-          <w:szCs w:val="20"/>
-        </w:rPr>
-        <w:t>real-time vehicle location data</w:t>
-      </w:r>
-      <w:r>
-        <w:rPr>
-          <w:rFonts w:cs="Times New Roman"/>
-          <w:szCs w:val="20"/>
-        </w:rPr>
-        <w:t>. They find</w:t>
-      </w:r>
-      <w:r>
-        <w:rPr>
-          <w:rFonts w:cs="Times New Roman"/>
-          <w:szCs w:val="20"/>
-        </w:rPr>
-        <w:t xml:space="preserve"> </w:t>
-      </w:r>
-      <w:r>
-        <w:rPr>
-          <w:rFonts w:cs="Times New Roman"/>
-          <w:szCs w:val="20"/>
-        </w:rPr>
-        <w:t>significant</w:t>
-      </w:r>
-      <w:r>
-        <w:rPr>
-          <w:rFonts w:cs="Times New Roman"/>
-          <w:szCs w:val="20"/>
-        </w:rPr>
-        <w:t xml:space="preserve"> unreliability in schedule-based accessibility</w:t>
-      </w:r>
-      <w:r>
-        <w:rPr>
-          <w:rFonts w:cs="Times New Roman"/>
-          <w:szCs w:val="20"/>
-        </w:rPr>
-        <w:t>.</w:t>
-      </w:r>
-      <w:r>
-        <w:rPr>
-          <w:rFonts w:cs="Times New Roman"/>
-          <w:szCs w:val="20"/>
-        </w:rPr>
-        <w:t xml:space="preserve"> Nevertheless</w:t>
-      </w:r>
-      <w:r>
-        <w:rPr>
-          <w:rFonts w:cs="Times New Roman"/>
-          <w:szCs w:val="20"/>
-        </w:rPr>
-        <w:t>, retrospective</w:t>
-      </w:r>
-      <w:r>
-        <w:rPr>
-          <w:rFonts w:cs="Times New Roman"/>
-          <w:szCs w:val="20"/>
-        </w:rPr>
-        <w:t xml:space="preserve"> measure</w:t>
-      </w:r>
-      <w:r>
-        <w:rPr>
-          <w:rFonts w:cs="Times New Roman"/>
-          <w:szCs w:val="20"/>
-        </w:rPr>
-        <w:t xml:space="preserve"> assume</w:t>
-      </w:r>
-      <w:r>
-        <w:rPr>
-          <w:rFonts w:cs="Times New Roman"/>
-          <w:szCs w:val="20"/>
-        </w:rPr>
-        <w:t>s</w:t>
-      </w:r>
-      <w:r>
-        <w:rPr>
-          <w:rFonts w:cs="Times New Roman"/>
-          <w:szCs w:val="20"/>
-        </w:rPr>
-        <w:t xml:space="preserve"> users know </w:t>
+          <w:szCs w:val="24"/>
+        </w:rPr>
+        <w:t>(</w:t>
       </w:r>
       <w:r>
         <w:rPr>
           <w:rFonts w:cs="Times New Roman"/>
           <w:i/>
           <w:iCs/>
+          <w:szCs w:val="24"/>
+        </w:rPr>
+        <w:t>1</w:t>
+      </w:r>
+      <w:r>
+        <w:rPr>
+          <w:rFonts w:cs="Times New Roman"/>
+          <w:szCs w:val="24"/>
+        </w:rPr>
+        <w:t xml:space="preserve">, </w:t>
+      </w:r>
+      <w:r>
+        <w:rPr>
+          <w:rFonts w:cs="Times New Roman"/>
+          <w:i/>
+          <w:iCs/>
+          <w:szCs w:val="24"/>
+        </w:rPr>
+        <w:t>2</w:t>
+      </w:r>
+      <w:r>
+        <w:rPr>
+          <w:rFonts w:cs="Times New Roman"/>
+          <w:szCs w:val="24"/>
+        </w:rPr>
+        <w:t>)</w:t>
+      </w:r>
+      <w:r>
+        <w:rPr>
+          <w:rFonts w:cs="Times New Roman"/>
+          <w:szCs w:val="20"/>
+        </w:rPr>
+        <w:fldChar w:fldCharType="end"/>
+      </w:r>
+      <w:r>
+        <w:rPr>
+          <w:rFonts w:cs="Times New Roman"/>
+          <w:szCs w:val="20"/>
+        </w:rPr>
+        <w:t xml:space="preserve"> </w:t>
+      </w:r>
+      <w:r>
+        <w:rPr>
+          <w:rFonts w:cs="Times New Roman"/>
+          <w:szCs w:val="20"/>
+        </w:rPr>
+        <w:t>assessed</w:t>
+      </w:r>
+      <w:r>
+        <w:rPr>
+          <w:rFonts w:cs="Times New Roman"/>
+          <w:szCs w:val="20"/>
+        </w:rPr>
+        <w:t xml:space="preserve"> </w:t>
+      </w:r>
+      <w:r>
+        <w:rPr>
+          <w:rFonts w:cs="Times New Roman"/>
+          <w:szCs w:val="20"/>
+        </w:rPr>
+        <w:t xml:space="preserve">the unreliability of schedule-based </w:t>
+      </w:r>
+      <w:r>
+        <w:rPr>
+          <w:rFonts w:cs="Times New Roman"/>
+          <w:szCs w:val="20"/>
+        </w:rPr>
+        <w:t>accessibility with respect to retrospective real-time accessibility</w:t>
+      </w:r>
+      <w:r>
+        <w:rPr>
+          <w:rFonts w:cs="Times New Roman"/>
+          <w:szCs w:val="20"/>
+        </w:rPr>
+        <w:t>; they calculate</w:t>
+      </w:r>
+      <w:r>
+        <w:rPr>
+          <w:rFonts w:cs="Times New Roman"/>
+          <w:szCs w:val="20"/>
+        </w:rPr>
+        <w:t xml:space="preserve"> schedule-based measure </w:t>
+      </w:r>
+      <w:r>
+        <w:rPr>
+          <w:rFonts w:cs="Times New Roman"/>
+          <w:szCs w:val="20"/>
+        </w:rPr>
+        <w:t xml:space="preserve">from transit schedule </w:t>
+      </w:r>
+      <w:r>
+        <w:rPr>
+          <w:rFonts w:cs="Times New Roman"/>
+          <w:szCs w:val="20"/>
+        </w:rPr>
+        <w:t>data and</w:t>
+      </w:r>
+      <w:r>
+        <w:rPr>
+          <w:rFonts w:cs="Times New Roman"/>
+          <w:szCs w:val="20"/>
+        </w:rPr>
+        <w:t xml:space="preserve"> </w:t>
+      </w:r>
+      <w:r>
+        <w:rPr>
+          <w:rFonts w:cs="Times New Roman"/>
+          <w:szCs w:val="20"/>
+        </w:rPr>
+        <w:t xml:space="preserve">calculate </w:t>
+      </w:r>
+      <w:r>
+        <w:rPr>
+          <w:rFonts w:cs="Times New Roman"/>
+          <w:szCs w:val="20"/>
+        </w:rPr>
+        <w:t>retrospective</w:t>
+      </w:r>
+      <w:r>
+        <w:rPr>
+          <w:rFonts w:cs="Times New Roman"/>
+          <w:szCs w:val="20"/>
+        </w:rPr>
+        <w:t xml:space="preserve"> real-time</w:t>
+      </w:r>
+      <w:r>
+        <w:rPr>
+          <w:rFonts w:cs="Times New Roman"/>
+          <w:szCs w:val="20"/>
+        </w:rPr>
+        <w:t xml:space="preserve"> </w:t>
+      </w:r>
+      <w:r>
+        <w:rPr>
+          <w:rFonts w:cs="Times New Roman"/>
+          <w:szCs w:val="20"/>
+        </w:rPr>
+        <w:t xml:space="preserve">accessibility from </w:t>
+      </w:r>
+      <w:r>
+        <w:rPr>
+          <w:rFonts w:cs="Times New Roman"/>
+          <w:szCs w:val="20"/>
+        </w:rPr>
+        <w:t xml:space="preserve">historical </w:t>
+      </w:r>
+      <w:r>
+        <w:rPr>
+          <w:rFonts w:cs="Times New Roman"/>
+          <w:szCs w:val="20"/>
+        </w:rPr>
+        <w:t>real-time vehicle location data</w:t>
+      </w:r>
+      <w:r>
+        <w:rPr>
+          <w:rFonts w:cs="Times New Roman"/>
+          <w:szCs w:val="20"/>
+        </w:rPr>
+        <w:t>. They find</w:t>
+      </w:r>
+      <w:r>
+        <w:rPr>
+          <w:rFonts w:cs="Times New Roman"/>
+          <w:szCs w:val="20"/>
+        </w:rPr>
+        <w:t xml:space="preserve"> </w:t>
+      </w:r>
+      <w:r>
+        <w:rPr>
+          <w:rFonts w:cs="Times New Roman"/>
+          <w:szCs w:val="20"/>
+        </w:rPr>
+        <w:t>significant</w:t>
+      </w:r>
+      <w:r>
+        <w:rPr>
+          <w:rFonts w:cs="Times New Roman"/>
+          <w:szCs w:val="20"/>
+        </w:rPr>
+        <w:t xml:space="preserve"> </w:t>
+      </w:r>
+      <w:r>
+        <w:rPr>
+          <w:rFonts w:cs="Times New Roman"/>
+          <w:szCs w:val="20"/>
+        </w:rPr>
+        <w:lastRenderedPageBreak/>
+        <w:t>unreliability in schedule-based accessibility</w:t>
+      </w:r>
+      <w:r>
+        <w:rPr>
+          <w:rFonts w:cs="Times New Roman"/>
+          <w:szCs w:val="20"/>
+        </w:rPr>
+        <w:t>.</w:t>
+      </w:r>
+      <w:r>
+        <w:rPr>
+          <w:rFonts w:cs="Times New Roman"/>
+          <w:szCs w:val="20"/>
+        </w:rPr>
+        <w:t xml:space="preserve"> Nevertheless</w:t>
+      </w:r>
+      <w:r>
+        <w:rPr>
+          <w:rFonts w:cs="Times New Roman"/>
+          <w:szCs w:val="20"/>
+        </w:rPr>
+        <w:t>, retrospective</w:t>
+      </w:r>
+      <w:r>
+        <w:rPr>
+          <w:rFonts w:cs="Times New Roman"/>
+          <w:szCs w:val="20"/>
+        </w:rPr>
+        <w:t xml:space="preserve"> measure</w:t>
+      </w:r>
+      <w:r>
+        <w:rPr>
+          <w:rFonts w:cs="Times New Roman"/>
+          <w:szCs w:val="20"/>
+        </w:rPr>
+        <w:t xml:space="preserve"> assume</w:t>
+      </w:r>
+      <w:r>
+        <w:rPr>
+          <w:rFonts w:cs="Times New Roman"/>
+          <w:szCs w:val="20"/>
+        </w:rPr>
+        <w:t>s</w:t>
+      </w:r>
+      <w:r>
+        <w:rPr>
+          <w:rFonts w:cs="Times New Roman"/>
+          <w:szCs w:val="20"/>
+        </w:rPr>
+        <w:t xml:space="preserve"> users know </w:t>
+      </w:r>
+      <w:r>
+        <w:rPr>
+          <w:rFonts w:cs="Times New Roman"/>
+          <w:i/>
+          <w:iCs/>
           <w:szCs w:val="20"/>
         </w:rPr>
         <w:t>a priori</w:t>
@@ -918,7 +1034,7 @@
           <w:rFonts w:cs="Times New Roman"/>
           <w:szCs w:val="20"/>
         </w:rPr>
-        <w:instrText>ADDIN CSL_CITATION {"citationItems":[{"id":"ITEM-1","itemData":{"author":[{"dropping-particle":"","family":"Wessel","given":"Nate","non-dropping-particle":"","parse-names":false,"suffix":""},{"dropping-particle":"","family":"Farber","given":"Steven","non-dropping-particle":"","parse-names":false,"suffix":""}],"container-title":"Journal of Transport and Land Use","id":"ITEM-1","issue":"1","issued":{"date-parts":[["2019"]]},"page":"475-500","publisher":"JSTOR","title":"On the accuracy of schedule-based GTFS for measuring accessibility","type":"article-journal","volume":"12"},"uris":["http://www.mendeley.com/documents/?uuid=7b5af126-3f70-48c4-91ba-bd89fb0a6e4e"]}],"mendeley":{"formattedCitation":"(Wessel &amp; Farber, 2019)","plainTextFormattedCitation":"(Wessel &amp; Farber, 2019)","previouslyFormattedCitation":"(Wessel &amp; Farber, 2019)"},"properties":{"noteIndex":0},"schema":"https://github.com/citation-style-language/schema/raw/master/csl-citation.json"}</w:instrText>
+        <w:instrText xml:space="preserve"> ADDIN ZOTERO_ITEM CSL_CITATION {"citationID":"75YhgTLH","properties":{"formattedCitation":"({\\i{}1})","plainCitation":"(1)","noteIndex":0},"citationItems":[{"id":"evvfvQQ2/c1AI8AeA","uris":["http://www.mendeley.com/documents/?uuid=7b5af126-3f70-48c4-91ba-bd89fb0a6e4e"],"itemData":{"author":[{"dropping-particle":"","family":"Wessel","given":"Nate","non-dropping-particle":"","parse-names":false,"suffix":""},{"dropping-particle":"","family":"Farber","given":"Steven","non-dropping-particle":"","parse-names":false,"suffix":""}],"container-title":"Journal of Transport and Land Use","id":"ITEM-1","issue":"1","issued":{"date-parts":[["2019"]]},"page":"475-500","publisher":"JSTOR","title":"On the accuracy of schedule-based GTFS for measuring accessibility","type":"article-journal","volume":"12"}}],"schema":"https://github.com/citation-style-language/schema/raw/master/csl-citation.json"} </w:instrText>
       </w:r>
       <w:r>
         <w:rPr>
@@ -930,10 +1046,25 @@
       <w:r>
         <w:rPr>
           <w:rFonts w:cs="Times New Roman"/>
-          <w:noProof/>
-          <w:szCs w:val="20"/>
-        </w:rPr>
-        <w:t>(Wessel &amp; Farber, 2019)</w:t>
+          <w:szCs w:val="24"/>
+        </w:rPr>
+        <w:t>(</w:t>
+      </w:r>
+      <w:r>
+        <w:rPr>
+          <w:rFonts w:cs="Times New Roman"/>
+          <w:i/>
+          <w:iCs/>
+          <w:szCs w:val="24"/>
+        </w:rPr>
+        <w:t>1</w:t>
+      </w:r>
+      <w:r>
+        <w:rPr>
+          <w:rFonts w:cs="Times New Roman"/>
+          <w:szCs w:val="24"/>
+        </w:rPr>
+        <w:t>)</w:t>
       </w:r>
       <w:r>
         <w:rPr>
@@ -975,15 +1106,7 @@
           <w:rFonts w:cs="Times New Roman"/>
           <w:szCs w:val="20"/>
         </w:rPr>
-        <w:t xml:space="preserve">does not represent the actual accessibility that a user </w:t>
-      </w:r>
-      <w:r>
-        <w:rPr>
-          <w:rFonts w:cs="Times New Roman"/>
-          <w:szCs w:val="20"/>
-        </w:rPr>
-        <w:lastRenderedPageBreak/>
-        <w:t>experiences during operation, and</w:t>
+        <w:t>does not represent the actual accessibility that a user experiences during operation, and</w:t>
       </w:r>
       <w:r>
         <w:rPr>
@@ -1083,7 +1206,7 @@
           <w:rFonts w:cs="Times New Roman"/>
           <w:szCs w:val="20"/>
         </w:rPr>
-        <w:instrText>ADDIN CSL_CITATION {"citationItems":[{"id":"ITEM-1","itemData":{"DOI":"10.1007/s10109-022-00382-w","abstract":"The widespread availability of high spatial and temporal resolution public transit data is improving the measurement and analysis of public transit-based accessibility to crucial community resources such as jobs and health care. A common approach is leveraging transit route and schedule data published by transit agencies. However, this often results in accessibility overestimations due to endemic delays due to traffic and incidents in bus systems. Retrospective real-time accessibility measures calculated using real-time bus location data attempt to reduce overestimation by capturing the actual performance of the transit system. These measures also overestimate accessibility since they assume that riders had perfect information on systems operations as they occurred. In this paper, we introduce realizable real-time accessibility based on space–time prisms as a more conservative and realistic measure. We, moreover, define accessibility unreliability to measure overestimation of schedule-based and retrospective accessibility measures. Using high-resolution General Transit Feed Specification real-time data, we conduct a case study in the Central Ohio Transit Authority bus system in Columbus, Ohio, USA. Our results prove that realizable accessibility is the most conservative of the three accessibility measures. We also explore the spatial and temporal patterns in the unreliability of both traditional measures. These patterns are consistent with prior findings of the spatial and temporal patterns of bus delays and risk of missing transfers. Realizable accessibility is a more practical, conservative, and robust measure to guide transit planning.","author":[{"dropping-particle":"","family":"Liu","given":"Luyu","non-dropping-particle":"","parse-names":false,"suffix":""},{"dropping-particle":"","family":"Porr","given":"Adam","non-dropping-particle":"","parse-names":false,"suffix":""},{"dropping-particle":"","family":"Miller","given":"Harvey J.","non-dropping-particle":"","parse-names":false,"suffix":""}],"container-title":"Journal of Geographical Systems","id":"ITEM-1","issued":{"date-parts":[["2022"]]},"title":"Realizable accessibility: evaluating the reliability of public transit accessibility using high-resolution real-time data","type":"article-journal"},"uris":["http://www.mendeley.com/documents/?uuid=5ad8e01b-bc5d-433d-a355-adf04a72c02e"]}],"mendeley":{"formattedCitation":"(Liu, Porr, &amp; Miller, 2022)","plainTextFormattedCitation":"(Liu, Porr, &amp; Miller, 2022)","previouslyFormattedCitation":"(Liu, Porr, &amp; Miller, 2022)"},"properties":{"noteIndex":0},"schema":"https://github.com/citation-style-language/schema/raw/master/csl-citation.json"}</w:instrText>
+        <w:instrText xml:space="preserve"> ADDIN ZOTERO_ITEM CSL_CITATION {"citationID":"xgkEtNze","properties":{"formattedCitation":"({\\i{}3})","plainCitation":"(3)","noteIndex":0},"citationItems":[{"id":"evvfvQQ2/tVmoGQsK","uris":["http://www.mendeley.com/documents/?uuid=5ad8e01b-bc5d-433d-a355-adf04a72c02e"],"itemData":{"DOI":"10.1007/s10109-022-00382-w","abstract":"The widespread availability of high spatial and temporal resolution public transit data is improving the measurement and analysis of public transit-based accessibility to crucial community resources such as jobs and health care. A common approach is leveraging transit route and schedule data published by transit agencies. However, this often results in accessibility overestimations due to endemic delays due to traffic and incidents in bus systems. Retrospective real-time accessibility measures calculated using real-time bus location data attempt to reduce overestimation by capturing the actual performance of the transit system. These measures also overestimate accessibility since they assume that riders had perfect information on systems operations as they occurred. In this paper, we introduce realizable real-time accessibility based on space–time prisms as a more conservative and realistic measure. We, moreover, define accessibility unreliability to measure overestimation of schedule-based and retrospective accessibility measures. Using high-resolution General Transit Feed Specification real-time data, we conduct a case study in the Central Ohio Transit Authority bus system in Columbus, Ohio, USA. Our results prove that realizable accessibility is the most conservative of the three accessibility measures. We also explore the spatial and temporal patterns in the unreliability of both traditional measures. These patterns are consistent with prior findings of the spatial and temporal patterns of bus delays and risk of missing transfers. Realizable accessibility is a more practical, conservative, and robust measure to guide transit planning.","author":[{"dropping-particle":"","family":"Liu","given":"Luyu","non-dropping-particle":"","parse-names":false,"suffix":""},{"dropping-particle":"","family":"Porr","given":"Adam","non-dropping-particle":"","parse-names":false,"suffix":""},{"dropping-particle":"","family":"Miller","given":"Harvey J.","non-dropping-particle":"","parse-names":false,"suffix":""}],"container-title":"Journal of Geographical Systems","id":"ITEM-1","issued":{"date-parts":[["2022"]]},"title":"Realizable accessibility: evaluating the reliability of public transit accessibility using high-resolution real-time data","type":"article-journal"}}],"schema":"https://github.com/citation-style-language/schema/raw/master/csl-citation.json"} </w:instrText>
       </w:r>
       <w:r>
         <w:rPr>
@@ -1095,51 +1218,66 @@
       <w:r>
         <w:rPr>
           <w:rFonts w:cs="Times New Roman"/>
-          <w:noProof/>
-          <w:szCs w:val="20"/>
-        </w:rPr>
-        <w:t>(Liu, Porr, &amp; Miller, 2022)</w:t>
-      </w:r>
-      <w:r>
-        <w:rPr>
-          <w:rFonts w:cs="Times New Roman"/>
-          <w:szCs w:val="20"/>
-        </w:rPr>
-        <w:fldChar w:fldCharType="end"/>
-      </w:r>
-      <w:r>
-        <w:rPr>
-          <w:rFonts w:cs="Times New Roman"/>
-          <w:szCs w:val="20"/>
-        </w:rPr>
-        <w:t xml:space="preserve">. It uses </w:t>
-      </w:r>
-      <w:r>
-        <w:rPr>
-          <w:rFonts w:cs="Times New Roman"/>
-          <w:szCs w:val="20"/>
-        </w:rPr>
-        <w:t>both schedule and real-time data to simulate the decision-making process of users. It acknowledges users</w:t>
-      </w:r>
-      <w:r>
-        <w:rPr>
-          <w:rFonts w:cs="Times New Roman"/>
-          <w:szCs w:val="20"/>
-        </w:rPr>
-        <w:t>’ inability to use</w:t>
-      </w:r>
-      <w:r>
-        <w:rPr>
-          <w:rFonts w:cs="Times New Roman"/>
-          <w:szCs w:val="20"/>
-        </w:rPr>
-        <w:t xml:space="preserve"> the actual arrival time </w:t>
+          <w:szCs w:val="24"/>
+        </w:rPr>
+        <w:t>(</w:t>
       </w:r>
       <w:r>
         <w:rPr>
           <w:rFonts w:cs="Times New Roman"/>
           <w:i/>
           <w:iCs/>
+          <w:szCs w:val="24"/>
+        </w:rPr>
+        <w:t>3</w:t>
+      </w:r>
+      <w:r>
+        <w:rPr>
+          <w:rFonts w:cs="Times New Roman"/>
+          <w:szCs w:val="24"/>
+        </w:rPr>
+        <w:t>)</w:t>
+      </w:r>
+      <w:r>
+        <w:rPr>
+          <w:rFonts w:cs="Times New Roman"/>
+          <w:szCs w:val="20"/>
+        </w:rPr>
+        <w:fldChar w:fldCharType="end"/>
+      </w:r>
+      <w:r>
+        <w:rPr>
+          <w:rFonts w:cs="Times New Roman"/>
+          <w:szCs w:val="20"/>
+        </w:rPr>
+        <w:t xml:space="preserve">. It uses </w:t>
+      </w:r>
+      <w:r>
+        <w:rPr>
+          <w:rFonts w:cs="Times New Roman"/>
+          <w:szCs w:val="20"/>
+        </w:rPr>
+        <w:t>both schedule and real-time data to simulate the decision-making process of users. It acknowledges users</w:t>
+      </w:r>
+      <w:r>
+        <w:rPr>
+          <w:rFonts w:cs="Times New Roman"/>
+          <w:szCs w:val="20"/>
+        </w:rPr>
+        <w:t>’ inability to use</w:t>
+      </w:r>
+      <w:r>
+        <w:rPr>
+          <w:rFonts w:cs="Times New Roman"/>
+          <w:szCs w:val="20"/>
+        </w:rPr>
+        <w:t xml:space="preserve"> the actual arrival time </w:t>
+      </w:r>
+      <w:r>
+        <w:rPr>
+          <w:rFonts w:cs="Times New Roman"/>
+          <w:i/>
+          <w:iCs/>
           <w:szCs w:val="20"/>
         </w:rPr>
         <w:t>a priori</w:t>
@@ -1262,7 +1400,7 @@
           <w:rFonts w:cs="Times New Roman"/>
           <w:szCs w:val="20"/>
         </w:rPr>
-        <w:instrText>ADDIN CSL_CITATION {"citationItems":[{"id":"ITEM-1","itemData":{"author":[{"dropping-particle":"","family":"Zhu","given":"Shanjiang","non-dropping-particle":"","parse-names":false,"suffix":""},{"dropping-particle":"","family":"Levinson","given":"David M","non-dropping-particle":"","parse-names":false,"suffix":""}],"container-title":"Network reliability in practice","id":"ITEM-1","issued":{"date-parts":[["2012"]]},"page":"5-20","publisher":"Springer","title":"Disruptions to transportation networks: a review","type":"article-journal"},"uris":["http://www.mendeley.com/documents/?uuid=9b128f17-aa1c-4e0d-9f2f-b54214687107"]}],"mendeley":{"formattedCitation":"(Zhu &amp; Levinson, 2012)","plainTextFormattedCitation":"(Zhu &amp; Levinson, 2012)","previouslyFormattedCitation":"(Zhu &amp; Levinson, 2012)"},"properties":{"noteIndex":0},"schema":"https://github.com/citation-style-language/schema/raw/master/csl-citation.json"}</w:instrText>
+        <w:instrText xml:space="preserve"> ADDIN ZOTERO_ITEM CSL_CITATION {"citationID":"n0fO5UOq","properties":{"formattedCitation":"({\\i{}4})","plainCitation":"(4)","noteIndex":0},"citationItems":[{"id":"evvfvQQ2/eHmgAMI2","uris":["http://www.mendeley.com/documents/?uuid=9b128f17-aa1c-4e0d-9f2f-b54214687107"],"itemData":{"author":[{"dropping-particle":"","family":"Zhu","given":"Shanjiang","non-dropping-particle":"","parse-names":false,"suffix":""},{"dropping-particle":"","family":"Levinson","given":"David M","non-dropping-particle":"","parse-names":false,"suffix":""}],"container-title":"Network reliability in practice","id":"ITEM-1","issued":{"date-parts":[["2012"]]},"page":"5-20","publisher":"Springer","title":"Disruptions to transportation networks: a review","type":"article-journal"}}],"schema":"https://github.com/citation-style-language/schema/raw/master/csl-citation.json"} </w:instrText>
       </w:r>
       <w:r>
         <w:rPr>
@@ -1274,10 +1412,25 @@
       <w:r>
         <w:rPr>
           <w:rFonts w:cs="Times New Roman"/>
-          <w:noProof/>
-          <w:szCs w:val="20"/>
-        </w:rPr>
-        <w:t>(Zhu &amp; Levinson, 2012)</w:t>
+          <w:szCs w:val="24"/>
+        </w:rPr>
+        <w:t>(</w:t>
+      </w:r>
+      <w:r>
+        <w:rPr>
+          <w:rFonts w:cs="Times New Roman"/>
+          <w:i/>
+          <w:iCs/>
+          <w:szCs w:val="24"/>
+        </w:rPr>
+        <w:t>4</w:t>
+      </w:r>
+      <w:r>
+        <w:rPr>
+          <w:rFonts w:cs="Times New Roman"/>
+          <w:szCs w:val="24"/>
+        </w:rPr>
+        <w:t>)</w:t>
       </w:r>
       <w:r>
         <w:rPr>
@@ -1543,7 +1696,7 @@
       <w:pPr>
         <w:spacing w:before="120" w:after="120" w:line="240" w:lineRule="auto"/>
         <w:rPr>
-          <w:rFonts w:cs="Times New Roman" w:hint="eastAsia"/>
+          <w:rFonts w:cs="Times New Roman"/>
           <w:szCs w:val="20"/>
         </w:rPr>
       </w:pPr>
@@ -1553,6 +1706,7 @@
         <w:pStyle w:val="Heading2"/>
       </w:pPr>
       <w:r>
+        <w:lastRenderedPageBreak/>
         <w:t xml:space="preserve">Long-term </w:t>
       </w:r>
       <w:r>
@@ -1566,7 +1720,7 @@
       <w:pPr>
         <w:spacing w:before="120" w:after="120" w:line="240" w:lineRule="auto"/>
         <w:rPr>
-          <w:rFonts w:cs="Times New Roman" w:hint="eastAsia"/>
+          <w:rFonts w:cs="Times New Roman"/>
           <w:szCs w:val="20"/>
         </w:rPr>
       </w:pPr>
@@ -1658,7 +1812,6 @@
           <w:rFonts w:cs="Times New Roman"/>
           <w:szCs w:val="20"/>
         </w:rPr>
-        <w:lastRenderedPageBreak/>
         <w:t>Extreme weather events can also incur persistent disruption to the public transit system.</w:t>
       </w:r>
     </w:p>
@@ -1718,7 +1871,7 @@
           <w:rFonts w:cs="Times New Roman"/>
           <w:szCs w:val="24"/>
         </w:rPr>
-        <w:instrText>ADDIN CSL_CITATION {"citationItems":[{"id":"ITEM-1","itemData":{"author":[{"dropping-particle":"","family":"Antrim","given":"Aaron","non-dropping-particle":"","parse-names":false,"suffix":""},{"dropping-particle":"","family":"Barbeau","given":"Sean J","non-dropping-particle":"","parse-names":false,"suffix":""}],"id":"ITEM-1","issued":{"date-parts":[["2017"]]},"title":"Opening the door to multimodal applications: Creation, maintenance and application of GTFS data","type":"report"},"uris":["http://www.mendeley.com/documents/?uuid=88156d7d-0b2a-4634-9e68-da6c6b1ac132"]},{"id":"ITEM-2","itemData":{"DOI":"10.1177/0042098020919323","ISSN":"0042-0980","abstract":"The emergence of urban Big Data creates new opportunities for a deeper understanding of transportation within cities, revealing patterns and dynamics that were previously hidden. Public transit agencies are collecting and publishing high-resolution schedule and real-time vehicle location data to help users schedule trips and navigate the system. We can use these data to generate new insights into public transit delays, a major source of user dissatisfaction. Leveraging open General Transit Feed Specification (GTFS) and administrative Automatic Passenger Counter (APC) data, we develop two measures to assess the risk of missing bus route transfers and the consequent time penalties due to delays. Risk of Missing Transfers (RoMT) measures the empirical probability of missed transfers, and Average Total Time Penalty (ATTP) shows overall time loss compared to the schedule. We apply these measures to data from the Central Ohio Transit Authority (COTA), a public transit agency serving the Columbus, Ohio, USA metropolitan area. We aggregate, visualise and analyse these measures at different spatial and temporal resolutions, revealing patterns that demonstrate the heterogeneous impacts of bus delays. We also simulate the impacts of dedicated bus lanes reducing missing risk and time penalties. Results demonstrate the effectiveness of measures based on high-resolution schedule and real-time vehicle location data to assess the impacts of delays and to guide planning and decision making that can improve on-time performance.","author":[{"dropping-particle":"","family":"Liu","given":"Luyu","non-dropping-particle":"","parse-names":false,"suffix":""},{"dropping-particle":"","family":"Miller","given":"Harvey J","non-dropping-particle":"","parse-names":false,"suffix":""}],"container-title":"Urban Studies","id":"ITEM-2","issued":{"date-parts":[["2020","6","17"]]},"note":"doi: 10.1177/0042098020919323","page":"0042098020919323","publisher":"SAGE Publications Ltd","title":"Measuring risk of missing transfers in public transit systems using high-resolution schedule and real-time bus location data","type":"article-journal"},"uris":["http://www.mendeley.com/documents/?uuid=f4329fcc-8605-421d-b976-c84d4bc82e13"]}],"mendeley":{"formattedCitation":"(Antrim &amp; Barbeau, 2017; Liu &amp; Miller, 2020)","plainTextFormattedCitation":"(Antrim &amp; Barbeau, 2017; Liu &amp; Miller, 2020)","previouslyFormattedCitation":"(Antrim &amp; Barbeau, 2017; Liu &amp; Miller, 2020)"},"properties":{"noteIndex":0},"schema":"https://github.com/citation-style-language/schema/raw/master/csl-citation.json"}</w:instrText>
+        <w:instrText xml:space="preserve"> ADDIN ZOTERO_ITEM CSL_CITATION {"citationID":"CHSca3O3","properties":{"formattedCitation":"({\\i{}5}, {\\i{}6})","plainCitation":"(5, 6)","noteIndex":0},"citationItems":[{"id":"evvfvQQ2/LRLPV6eD","uris":["http://www.mendeley.com/documents/?uuid=88156d7d-0b2a-4634-9e68-da6c6b1ac132"],"itemData":{"author":[{"dropping-particle":"","family":"Antrim","given":"Aaron","non-dropping-particle":"","parse-names":false,"suffix":""},{"dropping-particle":"","family":"Barbeau","given":"Sean J","non-dropping-particle":"","parse-names":false,"suffix":""}],"id":"ITEM-1","issued":{"date-parts":[["2017"]]},"title":"Opening the door to multimodal applications: Creation, maintenance and application of GTFS data","type":"report"}},{"id":"evvfvQQ2/r9gN64BX","uris":["http://www.mendeley.com/documents/?uuid=f4329fcc-8605-421d-b976-c84d4bc82e13"],"itemData":{"DOI":"10.1177/0042098020919323","ISSN":"0042-0980","abstract":"The emergence of urban Big Data creates new opportunities for a deeper understanding of transportation within cities, revealing patterns and dynamics that were previously hidden. Public transit agencies are collecting and publishing high-resolution schedule and real-time vehicle location data to help users schedule trips and navigate the system. We can use these data to generate new insights into public transit delays, a major source of user dissatisfaction. Leveraging open General Transit Feed Specification (GTFS) and administrative Automatic Passenger Counter (APC) data, we develop two measures to assess the risk of missing bus route transfers and the consequent time penalties due to delays. Risk of Missing Transfers (RoMT) measures the empirical probability of missed transfers, and Average Total Time Penalty (ATTP) shows overall time loss compared to the schedule. We apply these measures to data from the Central Ohio Transit Authority (COTA), a public transit agency serving the Columbus, Ohio, USA metropolitan area. We aggregate, visualise and analyse these measures at different spatial and temporal resolutions, revealing patterns that demonstrate the heterogeneous impacts of bus delays. We also simulate the impacts of dedicated bus lanes reducing missing risk and time penalties. Results demonstrate the effectiveness of measures based on high-resolution schedule and real-time vehicle location data to assess the impacts of delays and to guide planning and decision making that can improve on-time performance.","author":[{"dropping-particle":"","family":"Liu","given":"Luyu","non-dropping-particle":"","parse-names":false,"suffix":""},{"dropping-particle":"","family":"Miller","given":"Harvey J","non-dropping-particle":"","parse-names":false,"suffix":""}],"container-title":"Urban Studies","id":"ITEM-2","issued":{"date-parts":[["2020","6","17"]]},"note":"doi: 10.1177/0042098020919323","page":"0042098020919323","publisher":"SAGE Publications Ltd","title":"Measuring risk of missing transfers in public transit systems using high-resolution schedule and real-time bus location data","type":"article-journal"}}],"schema":"https://github.com/citation-style-language/schema/raw/master/csl-citation.json"} </w:instrText>
       </w:r>
       <w:r>
         <w:rPr>
@@ -1730,10 +1883,41 @@
       <w:r>
         <w:rPr>
           <w:rFonts w:cs="Times New Roman"/>
-          <w:noProof/>
-          <w:szCs w:val="24"/>
-        </w:rPr>
-        <w:t>(Antrim &amp; Barbeau, 2017; Liu &amp; Miller, 2020)</w:t>
+          <w:szCs w:val="24"/>
+        </w:rPr>
+        <w:t>(</w:t>
+      </w:r>
+      <w:r>
+        <w:rPr>
+          <w:rFonts w:cs="Times New Roman"/>
+          <w:i/>
+          <w:iCs/>
+          <w:szCs w:val="24"/>
+        </w:rPr>
+        <w:t>5</w:t>
+      </w:r>
+      <w:r>
+        <w:rPr>
+          <w:rFonts w:cs="Times New Roman"/>
+          <w:szCs w:val="24"/>
+        </w:rPr>
+        <w:t xml:space="preserve">, </w:t>
+      </w:r>
+      <w:r>
+        <w:rPr>
+          <w:rFonts w:cs="Times New Roman"/>
+          <w:i/>
+          <w:iCs/>
+          <w:szCs w:val="24"/>
+        </w:rPr>
+        <w:t>6</w:t>
+      </w:r>
+      <w:r>
+        <w:rPr>
+          <w:rFonts w:cs="Times New Roman"/>
+          <w:szCs w:val="24"/>
+        </w:rPr>
+        <w:t>)</w:t>
       </w:r>
       <w:r>
         <w:rPr>
@@ -1775,7 +1959,7 @@
           <w:rFonts w:cs="Times New Roman"/>
           <w:szCs w:val="24"/>
         </w:rPr>
-        <w:instrText>ADDIN CSL_CITATION {"citationItems":[{"id":"ITEM-1","itemData":{"URL":"https://developers.google.com/transit/gtfs-realtime","accessed":{"date-parts":[["2021","6","27"]]},"author":[{"dropping-particle":"","family":"Google","given":"","non-dropping-particle":"","parse-names":false,"suffix":""}],"id":"ITEM-1","issued":{"date-parts":[["2021"]]},"title":"GTFS Realtime Overview","type":"webpage"},"uris":["http://www.mendeley.com/documents/?uuid=ffedec32-6e4d-4d65-8034-90780db3cd68"]},{"id":"ITEM-2","itemData":{"URL":"https://developers.google.com/transit/gtfs/","abstract":"GTFS Static Overview","accessed":{"date-parts":[["2021","5","26"]]},"author":[{"dropping-particle":"","family":"Google Developers","given":"","non-dropping-particle":"","parse-names":false,"suffix":""}],"id":"ITEM-2","issued":{"date-parts":[["2020"]]},"title":"GTFS Static Overview | Static Transit | Google Developers","type":"webpage"},"uris":["http://www.mendeley.com/documents/?uuid=850ac14c-25d7-4766-85ba-214da18b97ce"]}],"mendeley":{"formattedCitation":"(Google, 2021; Google Developers, 2020)","plainTextFormattedCitation":"(Google, 2021; Google Developers, 2020)","previouslyFormattedCitation":"(Google, 2021; Google Developers, 2020)"},"properties":{"noteIndex":0},"schema":"https://github.com/citation-style-language/schema/raw/master/csl-citation.json"}</w:instrText>
+        <w:instrText xml:space="preserve"> ADDIN ZOTERO_ITEM CSL_CITATION {"citationID":"EqkfS32l","properties":{"formattedCitation":"({\\i{}7}, {\\i{}8})","plainCitation":"(7, 8)","noteIndex":0},"citationItems":[{"id":"evvfvQQ2/omQfWftI","uris":["http://www.mendeley.com/documents/?uuid=ffedec32-6e4d-4d65-8034-90780db3cd68"],"itemData":{"URL":"https://developers.google.com/transit/gtfs-realtime","accessed":{"date-parts":[["2021","6","27"]]},"author":[{"dropping-particle":"","family":"Google","given":"","non-dropping-particle":"","parse-names":false,"suffix":""}],"id":"ITEM-1","issued":{"date-parts":[["2021"]]},"title":"GTFS Realtime Overview","type":"webpage"}},{"id":"evvfvQQ2/7UWUsfmZ","uris":["http://www.mendeley.com/documents/?uuid=850ac14c-25d7-4766-85ba-214da18b97ce"],"itemData":{"URL":"https://developers.google.com/transit/gtfs/","abstract":"GTFS Static Overview","accessed":{"date-parts":[["2021","5","26"]]},"author":[{"dropping-particle":"","family":"Google Developers","given":"","non-dropping-particle":"","parse-names":false,"suffix":""}],"id":"ITEM-2","issued":{"date-parts":[["2020"]]},"title":"GTFS Static Overview | Static Transit | Google Developers","type":"webpage"}}],"schema":"https://github.com/citation-style-language/schema/raw/master/csl-citation.json"} </w:instrText>
       </w:r>
       <w:r>
         <w:rPr>
@@ -1787,10 +1971,41 @@
       <w:r>
         <w:rPr>
           <w:rFonts w:cs="Times New Roman"/>
-          <w:noProof/>
-          <w:szCs w:val="24"/>
-        </w:rPr>
-        <w:t>(Google, 2021; Google Developers, 2020)</w:t>
+          <w:szCs w:val="24"/>
+        </w:rPr>
+        <w:t>(</w:t>
+      </w:r>
+      <w:r>
+        <w:rPr>
+          <w:rFonts w:cs="Times New Roman"/>
+          <w:i/>
+          <w:iCs/>
+          <w:szCs w:val="24"/>
+        </w:rPr>
+        <w:t>7</w:t>
+      </w:r>
+      <w:r>
+        <w:rPr>
+          <w:rFonts w:cs="Times New Roman"/>
+          <w:szCs w:val="24"/>
+        </w:rPr>
+        <w:t xml:space="preserve">, </w:t>
+      </w:r>
+      <w:r>
+        <w:rPr>
+          <w:rFonts w:cs="Times New Roman"/>
+          <w:i/>
+          <w:iCs/>
+          <w:szCs w:val="24"/>
+        </w:rPr>
+        <w:t>8</w:t>
+      </w:r>
+      <w:r>
+        <w:rPr>
+          <w:rFonts w:cs="Times New Roman"/>
+          <w:szCs w:val="24"/>
+        </w:rPr>
+        <w:t>)</w:t>
       </w:r>
       <w:r>
         <w:rPr>
@@ -1873,16 +2088,33 @@
         <w:fldChar w:fldCharType="begin" w:fldLock="1"/>
       </w:r>
       <w:r>
-        <w:instrText>ADDIN CSL_CITATION {"citationItems":[{"id":"ITEM-1","itemData":{"DOI":"10.1080/01441647.2018.1492778","ISBN":"0144-1647","ISSN":"14645327","abstract":"The primary role of a transportation system is to provide people and businesses with access to other people and businesses so that they can physically engage in spatially and temporally dis- tributed activities of all kinds (social, economic, etc.), and so that they can physically exchange information, goods and services. Given this fundamental relationship between transportation and accessibility, it is surprising that accessibility remains a rather illusive concept in transpor- tation planning and modelling, with a number of issues still existing concerning its definition, measurement and, most importantly, usage in practical applications","author":[{"dropping-particle":"","family":"Miller","given":"Eric J.","non-dropping-particle":"","parse-names":false,"suffix":""}],"container-title":"Transport Reviews","id":"ITEM-1","issue":"5","issued":{"date-parts":[["2018"]]},"page":"551-555","publisher":"Taylor &amp; Francis","title":"Accessibility: measurement and application in transportation planning","type":"article","volume":"38"},"uris":["http://www.mendeley.com/documents/?uuid=6c2d2c7c-1efb-48c1-85f7-c3d419915900"]}],"mendeley":{"formattedCitation":"(E. J. Miller, 2018)","plainTextFormattedCitation":"(E. J. Miller, 2018)","previouslyFormattedCitation":"(E. J. Miller, 2018)"},"properties":{"noteIndex":0},"schema":"https://github.com/citation-style-language/schema/raw/master/csl-citation.json"}</w:instrText>
+        <w:instrText xml:space="preserve"> ADDIN ZOTERO_ITEM CSL_CITATION {"citationID":"6yqaO9TE","properties":{"formattedCitation":"({\\i{}9})","plainCitation":"(9)","noteIndex":0},"citationItems":[{"id":"evvfvQQ2/SaLSFBVA","uris":["http://www.mendeley.com/documents/?uuid=6c2d2c7c-1efb-48c1-85f7-c3d419915900"],"itemData":{"DOI":"10.1080/01441647.2018.1492778","ISBN":"0144-1647","ISSN":"14645327","abstract":"The primary role of a transportation system is to provide people and businesses with access to other people and businesses so that they can physically engage in spatially and temporally dis- tributed activities of all kinds (social, economic, etc.), and so that they can physically exchange information, goods and services. Given this fundamental relationship between transportation and accessibility, it is surprising that accessibility remains a rather illusive concept in transpor- tation planning and modelling, with a number of issues still existing concerning its definition, measurement and, most importantly, usage in practical applications","author":[{"dropping-particle":"","family":"Miller","given":"Eric J.","non-dropping-particle":"","parse-names":false,"suffix":""}],"container-title":"Transport Reviews","id":"ITEM-1","issue":"5","issued":{"date-parts":[["2018"]]},"page":"551-555","publisher":"Taylor &amp; Francis","title":"Accessibility: measurement and application in transportation planning","type":"article","volume":"38"}}],"schema":"https://github.com/citation-style-language/schema/raw/master/csl-citation.json"} </w:instrText>
       </w:r>
       <w:r>
         <w:fldChar w:fldCharType="separate"/>
       </w:r>
       <w:r>
         <w:rPr>
-          <w:noProof/>
-        </w:rPr>
-        <w:t>(E. J. Miller, 2018)</w:t>
+          <w:rFonts w:cs="Times New Roman"/>
+          <w:szCs w:val="24"/>
+        </w:rPr>
+        <w:t>(</w:t>
+      </w:r>
+      <w:r>
+        <w:rPr>
+          <w:rFonts w:cs="Times New Roman"/>
+          <w:i/>
+          <w:iCs/>
+          <w:szCs w:val="24"/>
+        </w:rPr>
+        <w:t>9</w:t>
+      </w:r>
+      <w:r>
+        <w:rPr>
+          <w:rFonts w:cs="Times New Roman"/>
+          <w:szCs w:val="24"/>
+        </w:rPr>
+        <w:t>)</w:t>
       </w:r>
       <w:r>
         <w:fldChar w:fldCharType="end"/>
@@ -1935,7 +2167,7 @@
           <w:rFonts w:cs="Times New Roman"/>
           <w:szCs w:val="24"/>
         </w:rPr>
-        <w:instrText>ADDIN CSL_CITATION {"citationItems":[{"id":"ITEM-1","itemData":{"author":[{"dropping-particle":"","family":"Miller","given":"Harvey J","non-dropping-particle":"","parse-names":false,"suffix":""}],"container-title":"International encyclopedia of geography: People, the earth, environment and technology","id":"ITEM-1","issued":{"date-parts":[["2017"]]},"page":"1-19","publisher":"Wiley-Blackwell Hoboken, NJ","title":"Time geography and space-time prism","type":"article-journal"},"uris":["http://www.mendeley.com/documents/?uuid=4b7da257-dbb2-4aa9-8252-6c2b88cc8f2e"]}],"mendeley":{"formattedCitation":"(H. J. Miller, 2017)","plainTextFormattedCitation":"(H. J. Miller, 2017)","previouslyFormattedCitation":"(H. J. Miller, 2017)"},"properties":{"noteIndex":0},"schema":"https://github.com/citation-style-language/schema/raw/master/csl-citation.json"}</w:instrText>
+        <w:instrText xml:space="preserve"> ADDIN ZOTERO_ITEM CSL_CITATION {"citationID":"ghlCSY40","properties":{"formattedCitation":"({\\i{}10})","plainCitation":"(10)","noteIndex":0},"citationItems":[{"id":"evvfvQQ2/0HyBcvsx","uris":["http://www.mendeley.com/documents/?uuid=4b7da257-dbb2-4aa9-8252-6c2b88cc8f2e"],"itemData":{"author":[{"dropping-particle":"","family":"Miller","given":"Harvey J","non-dropping-particle":"","parse-names":false,"suffix":""}],"container-title":"International encyclopedia of geography: People, the earth, environment and technology","id":"ITEM-1","issued":{"date-parts":[["2017"]]},"page":"1-19","publisher":"Wiley-Blackwell Hoboken, NJ","title":"Time geography and space-time prism","type":"article-journal"}}],"schema":"https://github.com/citation-style-language/schema/raw/master/csl-citation.json"} </w:instrText>
       </w:r>
       <w:r>
         <w:rPr>
@@ -1947,10 +2179,25 @@
       <w:r>
         <w:rPr>
           <w:rFonts w:cs="Times New Roman"/>
-          <w:noProof/>
-          <w:szCs w:val="24"/>
-        </w:rPr>
-        <w:t>(H. J. Miller, 2017)</w:t>
+          <w:szCs w:val="24"/>
+        </w:rPr>
+        <w:t>(</w:t>
+      </w:r>
+      <w:r>
+        <w:rPr>
+          <w:rFonts w:cs="Times New Roman"/>
+          <w:i/>
+          <w:iCs/>
+          <w:szCs w:val="24"/>
+        </w:rPr>
+        <w:t>10</w:t>
+      </w:r>
+      <w:r>
+        <w:rPr>
+          <w:rFonts w:cs="Times New Roman"/>
+          <w:szCs w:val="24"/>
+        </w:rPr>
+        <w:t>)</w:t>
       </w:r>
       <w:r>
         <w:rPr>
@@ -1969,16 +2216,33 @@
         <w:fldChar w:fldCharType="begin" w:fldLock="1"/>
       </w:r>
       <w:r>
-        <w:instrText>ADDIN CSL_CITATION {"citationItems":[{"id":"ITEM-1","itemData":{"DOI":"10.1007/s10109-022-00382-w","abstract":"The widespread availability of high spatial and temporal resolution public transit data is improving the measurement and analysis of public transit-based accessibility to crucial community resources such as jobs and health care. A common approach is leveraging transit route and schedule data published by transit agencies. However, this often results in accessibility overestimations due to endemic delays due to traffic and incidents in bus systems. Retrospective real-time accessibility measures calculated using real-time bus location data attempt to reduce overestimation by capturing the actual performance of the transit system. These measures also overestimate accessibility since they assume that riders had perfect information on systems operations as they occurred. In this paper, we introduce realizable real-time accessibility based on space–time prisms as a more conservative and realistic measure. We, moreover, define accessibility unreliability to measure overestimation of schedule-based and retrospective accessibility measures. Using high-resolution General Transit Feed Specification real-time data, we conduct a case study in the Central Ohio Transit Authority bus system in Columbus, Ohio, USA. Our results prove that realizable accessibility is the most conservative of the three accessibility measures. We also explore the spatial and temporal patterns in the unreliability of both traditional measures. These patterns are consistent with prior findings of the spatial and temporal patterns of bus delays and risk of missing transfers. Realizable accessibility is a more practical, conservative, and robust measure to guide transit planning.","author":[{"dropping-particle":"","family":"Liu","given":"Luyu","non-dropping-particle":"","parse-names":false,"suffix":""},{"dropping-particle":"","family":"Porr","given":"Adam","non-dropping-particle":"","parse-names":false,"suffix":""},{"dropping-particle":"","family":"Miller","given":"Harvey J.","non-dropping-particle":"","parse-names":false,"suffix":""}],"container-title":"Journal of Geographical Systems","id":"ITEM-1","issued":{"date-parts":[["2022"]]},"title":"Realizable accessibility: evaluating the reliability of public transit accessibility using high-resolution real-time data","type":"article-journal"},"uris":["http://www.mendeley.com/documents/?uuid=5ad8e01b-bc5d-433d-a355-adf04a72c02e"]}],"mendeley":{"formattedCitation":"(Liu et al., 2022)","plainTextFormattedCitation":"(Liu et al., 2022)","previouslyFormattedCitation":"(Liu et al., 2022)"},"properties":{"noteIndex":0},"schema":"https://github.com/citation-style-language/schema/raw/master/csl-citation.json"}</w:instrText>
+        <w:instrText xml:space="preserve"> ADDIN ZOTERO_ITEM CSL_CITATION {"citationID":"MMnt6GMr","properties":{"formattedCitation":"({\\i{}3})","plainCitation":"(3)","noteIndex":0},"citationItems":[{"id":"evvfvQQ2/tVmoGQsK","uris":["http://www.mendeley.com/documents/?uuid=5ad8e01b-bc5d-433d-a355-adf04a72c02e"],"itemData":{"DOI":"10.1007/s10109-022-00382-w","abstract":"The widespread availability of high spatial and temporal resolution public transit data is improving the measurement and analysis of public transit-based accessibility to crucial community resources such as jobs and health care. A common approach is leveraging transit route and schedule data published by transit agencies. However, this often results in accessibility overestimations due to endemic delays due to traffic and incidents in bus systems. Retrospective real-time accessibility measures calculated using real-time bus location data attempt to reduce overestimation by capturing the actual performance of the transit system. These measures also overestimate accessibility since they assume that riders had perfect information on systems operations as they occurred. In this paper, we introduce realizable real-time accessibility based on space–time prisms as a more conservative and realistic measure. We, moreover, define accessibility unreliability to measure overestimation of schedule-based and retrospective accessibility measures. Using high-resolution General Transit Feed Specification real-time data, we conduct a case study in the Central Ohio Transit Authority bus system in Columbus, Ohio, USA. Our results prove that realizable accessibility is the most conservative of the three accessibility measures. We also explore the spatial and temporal patterns in the unreliability of both traditional measures. These patterns are consistent with prior findings of the spatial and temporal patterns of bus delays and risk of missing transfers. Realizable accessibility is a more practical, conservative, and robust measure to guide transit planning.","author":[{"dropping-particle":"","family":"Liu","given":"Luyu","non-dropping-particle":"","parse-names":false,"suffix":""},{"dropping-particle":"","family":"Porr","given":"Adam","non-dropping-particle":"","parse-names":false,"suffix":""},{"dropping-particle":"","family":"Miller","given":"Harvey J.","non-dropping-particle":"","parse-names":false,"suffix":""}],"container-title":"Journal of Geographical Systems","id":"ITEM-1","issued":{"date-parts":[["2022"]]},"title":"Realizable accessibility: evaluating the reliability of public transit accessibility using high-resolution real-time data","type":"article-journal"}}],"schema":"https://github.com/citation-style-language/schema/raw/master/csl-citation.json"} </w:instrText>
       </w:r>
       <w:r>
         <w:fldChar w:fldCharType="separate"/>
       </w:r>
       <w:r>
         <w:rPr>
-          <w:noProof/>
-        </w:rPr>
-        <w:t>(Liu et al., 2022)</w:t>
+          <w:rFonts w:cs="Times New Roman"/>
+          <w:szCs w:val="24"/>
+        </w:rPr>
+        <w:t>(</w:t>
+      </w:r>
+      <w:r>
+        <w:rPr>
+          <w:rFonts w:cs="Times New Roman"/>
+          <w:i/>
+          <w:iCs/>
+          <w:szCs w:val="24"/>
+        </w:rPr>
+        <w:t>3</w:t>
+      </w:r>
+      <w:r>
+        <w:rPr>
+          <w:rFonts w:cs="Times New Roman"/>
+          <w:szCs w:val="24"/>
+        </w:rPr>
+        <w:t>)</w:t>
       </w:r>
       <w:r>
         <w:fldChar w:fldCharType="end"/>
@@ -2252,6 +2516,7 @@
           <w:rFonts w:cs="Times New Roman"/>
           <w:szCs w:val="24"/>
         </w:rPr>
+        <w:lastRenderedPageBreak/>
         <w:t xml:space="preserve">where </w:t>
       </w:r>
       <m:oMath>
@@ -2498,7 +2763,7 @@
           <w:i/>
           <w:iCs/>
         </w:rPr>
-        <w:instrText>ADDIN CSL_CITATION {"citationItems":[{"id":"ITEM-1","itemData":{"ISSN":"0305-0548","author":[{"dropping-particle":"","family":"Gendreau","given":"Michel","non-dropping-particle":"","parse-names":false,"suffix":""},{"dropping-particle":"","family":"Ghiani","given":"Gianpaolo","non-dropping-particle":"","parse-names":false,"suffix":""},{"dropping-particle":"","family":"Guerriero","given":"Emanuela","non-dropping-particle":"","parse-names":false,"suffix":""}],"container-title":"Computers &amp; operations research","id":"ITEM-1","issued":{"date-parts":[["2015"]]},"page":"189-197","publisher":"Elsevier","title":"Time-dependent routing problems: A review","type":"article-journal","volume":"64"},"uris":["http://www.mendeley.com/documents/?uuid=f5a79329-d06b-4a0c-aa8c-4dce12112910"]},{"id":"ITEM-2","itemData":{"ISSN":"2364-1541","author":[{"dropping-particle":"","family":"Wang","given":"Yishu","non-dropping-particle":"","parse-names":false,"suffix":""},{"dropping-particle":"","family":"Yuan","given":"Ye","non-dropping-particle":"","parse-names":false,"suffix":""},{"dropping-particle":"","family":"Ma","given":"Yuliang","non-dropping-particle":"","parse-names":false,"suffix":""},{"dropping-particle":"","family":"Wang","given":"Guoren","non-dropping-particle":"","parse-names":false,"suffix":""}],"container-title":"Data Science and Engineering","id":"ITEM-2","issue":"4","issued":{"date-parts":[["2019"]]},"page":"352-366","publisher":"Springer","title":"Time-dependent graphs: Definitions, applications, and algorithms","type":"article-journal","volume":"4"},"uris":["http://www.mendeley.com/documents/?uuid=b2c16d58-e643-4b70-a5ff-d44ba0886fec"]}],"mendeley":{"formattedCitation":"(Gendreau, Ghiani, &amp; Guerriero, 2015; Wang, Yuan, Ma, &amp; Wang, 2019)","plainTextFormattedCitation":"(Gendreau, Ghiani, &amp; Guerriero, 2015; Wang, Yuan, Ma, &amp; Wang, 2019)","previouslyFormattedCitation":"(Gendreau, Ghiani, &amp; Guerriero, 2015; Wang, Yuan, Ma, &amp; Wang, 2019)"},"properties":{"noteIndex":0},"schema":"https://github.com/citation-style-language/schema/raw/master/csl-citation.json"}</w:instrText>
+        <w:instrText xml:space="preserve"> ADDIN ZOTERO_ITEM CSL_CITATION {"citationID":"XcmaRQaY","properties":{"formattedCitation":"({\\i{}11}, {\\i{}12})","plainCitation":"(11, 12)","noteIndex":0},"citationItems":[{"id":"evvfvQQ2/tnkpGiKI","uris":["http://www.mendeley.com/documents/?uuid=f5a79329-d06b-4a0c-aa8c-4dce12112910"],"itemData":{"ISSN":"0305-0548","author":[{"dropping-particle":"","family":"Gendreau","given":"Michel","non-dropping-particle":"","parse-names":false,"suffix":""},{"dropping-particle":"","family":"Ghiani","given":"Gianpaolo","non-dropping-particle":"","parse-names":false,"suffix":""},{"dropping-particle":"","family":"Guerriero","given":"Emanuela","non-dropping-particle":"","parse-names":false,"suffix":""}],"container-title":"Computers &amp; operations research","id":"ITEM-1","issued":{"date-parts":[["2015"]]},"page":"189-197","publisher":"Elsevier","title":"Time-dependent routing problems: A review","type":"article-journal","volume":"64"}},{"id":"evvfvQQ2/guWLQw5V","uris":["http://www.mendeley.com/documents/?uuid=b2c16d58-e643-4b70-a5ff-d44ba0886fec"],"itemData":{"ISSN":"2364-1541","author":[{"dropping-particle":"","family":"Wang","given":"Yishu","non-dropping-particle":"","parse-names":false,"suffix":""},{"dropping-particle":"","family":"Yuan","given":"Ye","non-dropping-particle":"","parse-names":false,"suffix":""},{"dropping-particle":"","family":"Ma","given":"Yuliang","non-dropping-particle":"","parse-names":false,"suffix":""},{"dropping-particle":"","family":"Wang","given":"Guoren","non-dropping-particle":"","parse-names":false,"suffix":""}],"container-title":"Data Science and Engineering","id":"ITEM-2","issue":"4","issued":{"date-parts":[["2019"]]},"page":"352-366","publisher":"Springer","title":"Time-dependent graphs: Definitions, applications, and algorithms","type":"article-journal","volume":"4"}}],"schema":"https://github.com/citation-style-language/schema/raw/master/csl-citation.json"} </w:instrText>
       </w:r>
       <w:r>
         <w:rPr>
@@ -2511,16 +2776,47 @@
       <w:r>
         <w:rPr>
           <w:rFonts w:cs="Times New Roman"/>
-          <w:iCs/>
-          <w:noProof/>
-        </w:rPr>
-        <w:t>(Gendreau, Ghiani, &amp; Guerriero, 2015; Wang, Yuan, Ma, &amp; Wang, 2019)</w:t>
+          <w:szCs w:val="24"/>
+        </w:rPr>
+        <w:t>(</w:t>
       </w:r>
       <w:r>
         <w:rPr>
           <w:rFonts w:cs="Times New Roman"/>
           <w:i/>
           <w:iCs/>
+          <w:szCs w:val="24"/>
+        </w:rPr>
+        <w:t>11</w:t>
+      </w:r>
+      <w:r>
+        <w:rPr>
+          <w:rFonts w:cs="Times New Roman"/>
+          <w:szCs w:val="24"/>
+        </w:rPr>
+        <w:t xml:space="preserve">, </w:t>
+      </w:r>
+      <w:r>
+        <w:rPr>
+          <w:rFonts w:cs="Times New Roman"/>
+          <w:i/>
+          <w:iCs/>
+          <w:szCs w:val="24"/>
+        </w:rPr>
+        <w:t>12</w:t>
+      </w:r>
+      <w:r>
+        <w:rPr>
+          <w:rFonts w:cs="Times New Roman"/>
+          <w:szCs w:val="24"/>
+        </w:rPr>
+        <w:t>)</w:t>
+      </w:r>
+      <w:r>
+        <w:rPr>
+          <w:rFonts w:cs="Times New Roman"/>
+          <w:i/>
+          <w:iCs/>
         </w:rPr>
         <w:fldChar w:fldCharType="end"/>
       </w:r>
@@ -2550,15 +2846,7 @@
           <w:rFonts w:cs="Times New Roman"/>
           <w:szCs w:val="24"/>
         </w:rPr>
-        <w:t xml:space="preserve"> to solve this special routing </w:t>
-      </w:r>
-      <w:r>
-        <w:rPr>
-          <w:rFonts w:cs="Times New Roman"/>
-          <w:szCs w:val="24"/>
-        </w:rPr>
-        <w:lastRenderedPageBreak/>
-        <w:t xml:space="preserve">problem. We use a first-in-first-out (FIFO) rule to make the generic Dijkstra algorithm, which is only applicable to static network, compatible to transit network with dynamic costs </w:t>
+        <w:t xml:space="preserve"> to solve this special routing problem. We use a first-in-first-out (FIFO) rule to make the generic Dijkstra algorithm, which is only applicable to static network, compatible to transit network with dynamic costs </w:t>
       </w:r>
       <w:r>
         <w:rPr>
@@ -2572,7 +2860,7 @@
           <w:rFonts w:cs="Times New Roman"/>
           <w:szCs w:val="24"/>
         </w:rPr>
-        <w:instrText>ADDIN CSL_CITATION {"citationItems":[{"id":"ITEM-1","itemData":{"ISSN":"0160-5682","author":[{"dropping-particle":"","family":"Ahn","given":"Byong-Hun","non-dropping-particle":"","parse-names":false,"suffix":""},{"dropping-particle":"","family":"Shin","given":"Jae-Yeong","non-dropping-particle":"","parse-names":false,"suffix":""}],"container-title":"Journal of the Operational Research Society","id":"ITEM-1","issue":"5","issued":{"date-parts":[["1991"]]},"page":"393-400","publisher":"Taylor &amp; Francis","title":"Vehicle-routeing with time windows and time-varying congestion","type":"article-journal","volume":"42"},"uris":["http://www.mendeley.com/documents/?uuid=f50dddd2-8a89-4a7a-8342-958cbd8fb4a4"]},{"id":"ITEM-2","itemData":{"ISSN":"0377-2217","author":[{"dropping-particle":"","family":"Ichoua","given":"Soumia","non-dropping-particle":"","parse-names":false,"suffix":""},{"dropping-particle":"","family":"Gendreau","given":"Michel","non-dropping-particle":"","parse-names":false,"suffix":""},{"dropping-particle":"","family":"Potvin","given":"Jean-Yves","non-dropping-particle":"","parse-names":false,"suffix":""}],"container-title":"European journal of operational research","id":"ITEM-2","issue":"2","issued":{"date-parts":[["2003"]]},"page":"379-396","publisher":"Elsevier","title":"Vehicle dispatching with time-dependent travel times","type":"article-journal","volume":"144"},"uris":["http://www.mendeley.com/documents/?uuid=7d90ab98-a556-4241-9b56-1fc9994ae299"]}],"mendeley":{"formattedCitation":"(Ahn &amp; Shin, 1991; Ichoua, Gendreau, &amp; Potvin, 2003)","plainTextFormattedCitation":"(Ahn &amp; Shin, 1991; Ichoua, Gendreau, &amp; Potvin, 2003)","previouslyFormattedCitation":"(Ahn &amp; Shin, 1991; Ichoua, Gendreau, &amp; Potvin, 2003)"},"properties":{"noteIndex":0},"schema":"https://github.com/citation-style-language/schema/raw/master/csl-citation.json"}</w:instrText>
+        <w:instrText xml:space="preserve"> ADDIN ZOTERO_ITEM CSL_CITATION {"citationID":"kDtWuOVQ","properties":{"formattedCitation":"({\\i{}13}, {\\i{}14})","plainCitation":"(13, 14)","noteIndex":0},"citationItems":[{"id":"evvfvQQ2/CKwTlV0q","uris":["http://www.mendeley.com/documents/?uuid=f50dddd2-8a89-4a7a-8342-958cbd8fb4a4"],"itemData":{"ISSN":"0160-5682","author":[{"dropping-particle":"","family":"Ahn","given":"Byong-Hun","non-dropping-particle":"","parse-names":false,"suffix":""},{"dropping-particle":"","family":"Shin","given":"Jae-Yeong","non-dropping-particle":"","parse-names":false,"suffix":""}],"container-title":"Journal of the Operational Research Society","id":"ITEM-1","issue":"5","issued":{"date-parts":[["1991"]]},"page":"393-400","publisher":"Taylor &amp; Francis","title":"Vehicle-routeing with time windows and time-varying congestion","type":"article-journal","volume":"42"}},{"id":"evvfvQQ2/BH49lNan","uris":["http://www.mendeley.com/documents/?uuid=7d90ab98-a556-4241-9b56-1fc9994ae299"],"itemData":{"ISSN":"0377-2217","author":[{"dropping-particle":"","family":"Ichoua","given":"Soumia","non-dropping-particle":"","parse-names":false,"suffix":""},{"dropping-particle":"","family":"Gendreau","given":"Michel","non-dropping-particle":"","parse-names":false,"suffix":""},{"dropping-particle":"","family":"Potvin","given":"Jean-Yves","non-dropping-particle":"","parse-names":false,"suffix":""}],"container-title":"European journal of operational research","id":"ITEM-2","issue":"2","issued":{"date-parts":[["2003"]]},"page":"379-396","publisher":"Elsevier","title":"Vehicle dispatching with time-dependent travel times","type":"article-journal","volume":"144"}}],"schema":"https://github.com/citation-style-language/schema/raw/master/csl-citation.json"} </w:instrText>
       </w:r>
       <w:r>
         <w:rPr>
@@ -2584,10 +2872,41 @@
       <w:r>
         <w:rPr>
           <w:rFonts w:cs="Times New Roman"/>
-          <w:noProof/>
-          <w:szCs w:val="24"/>
-        </w:rPr>
-        <w:t>(Ahn &amp; Shin, 1991; Ichoua, Gendreau, &amp; Potvin, 2003)</w:t>
+          <w:szCs w:val="24"/>
+        </w:rPr>
+        <w:t>(</w:t>
+      </w:r>
+      <w:r>
+        <w:rPr>
+          <w:rFonts w:cs="Times New Roman"/>
+          <w:i/>
+          <w:iCs/>
+          <w:szCs w:val="24"/>
+        </w:rPr>
+        <w:t>13</w:t>
+      </w:r>
+      <w:r>
+        <w:rPr>
+          <w:rFonts w:cs="Times New Roman"/>
+          <w:szCs w:val="24"/>
+        </w:rPr>
+        <w:t xml:space="preserve">, </w:t>
+      </w:r>
+      <w:r>
+        <w:rPr>
+          <w:rFonts w:cs="Times New Roman"/>
+          <w:i/>
+          <w:iCs/>
+          <w:szCs w:val="24"/>
+        </w:rPr>
+        <w:t>14</w:t>
+      </w:r>
+      <w:r>
+        <w:rPr>
+          <w:rFonts w:cs="Times New Roman"/>
+          <w:szCs w:val="24"/>
+        </w:rPr>
+        <w:t>)</w:t>
       </w:r>
       <w:r>
         <w:rPr>
@@ -3054,31 +3373,39 @@
         <w:t xml:space="preserve"> STPs are not feasible for ordinary users to finish in practice. To construct a realistic accessibility measure, one must only use information that is obtainable before the users use the transit system to calculate the travel times. </w:t>
       </w:r>
       <w:r>
+        <w:t xml:space="preserve">Liu, Porr, &amp; Miller </w:t>
+      </w:r>
+      <w:r>
         <w:fldChar w:fldCharType="begin" w:fldLock="1"/>
       </w:r>
       <w:r>
-        <w:instrText>ADDIN CSL_CITATION {"citationItems":[{"id":"ITEM-1","itemData":{"DOI":"10.1007/s10109-022-00382-w","abstract":"The widespread availability of high spatial and temporal resolution public transit data is improving the measurement and analysis of public transit-based accessibility to crucial community resources such as jobs and health care. A common approach is leveraging transit route and schedule data published by transit agencies. However, this often results in accessibility overestimations due to endemic delays due to traffic and incidents in bus systems. Retrospective real-time accessibility measures calculated using real-time bus location data attempt to reduce overestimation by capturing the actual performance of the transit system. These measures also overestimate accessibility since they assume that riders had perfect information on systems operations as they occurred. In this paper, we introduce realizable real-time accessibility based on space–time prisms as a more conservative and realistic measure. We, moreover, define accessibility unreliability to measure overestimation of schedule-based and retrospective accessibility measures. Using high-resolution General Transit Feed Specification real-time data, we conduct a case study in the Central Ohio Transit Authority bus system in Columbus, Ohio, USA. Our results prove that realizable accessibility is the most conservative of the three accessibility measures. We also explore the spatial and temporal patterns in the unreliability of both traditional measures. These patterns are consistent with prior findings of the spatial and temporal patterns of bus delays and risk of missing transfers. Realizable accessibility is a more practical, conservative, and robust measure to guide transit planning.","author":[{"dropping-particle":"","family":"Liu","given":"Luyu","non-dropping-particle":"","parse-names":false,"suffix":""},{"dropping-particle":"","family":"Porr","given":"Adam","non-dropping-particle":"","parse-names":false,"suffix":""},{"dropping-particle":"","family":"Miller","given":"Harvey J.","non-dropping-particle":"","parse-names":false,"suffix":""}],"container-title":"Journal of Geographical Systems","id":"ITEM-1","issued":{"date-parts":[["2022"]]},"title":"Realizable accessibility: evaluating the reliability of public transit accessibility using high-resolution real-time data","type":"article-journal"},"uris":["http://www.mendeley.com/documents/?uuid=5ad8e01b-bc5d-433d-a355-adf04a72c02e"]}],"mendeley":{"formattedCitation":"(Liu et al., 2022)","manualFormatting":"Liu et al. (2022)","plainTextFormattedCitation":"(Liu et al., 2022)","previouslyFormattedCitation":"(Liu et al., 2022)"},"properties":{"noteIndex":0},"schema":"https://github.com/citation-style-language/schema/raw/master/csl-citation.json"}</w:instrText>
+        <w:instrText xml:space="preserve"> ADDIN ZOTERO_ITEM CSL_CITATION {"citationID":"fgLV8tiN","properties":{"formattedCitation":"({\\i{}3})","plainCitation":"(3)","noteIndex":0},"citationItems":[{"id":"evvfvQQ2/tVmoGQsK","uris":["http://www.mendeley.com/documents/?uuid=5ad8e01b-bc5d-433d-a355-adf04a72c02e"],"itemData":{"DOI":"10.1007/s10109-022-00382-w","abstract":"The widespread availability of high spatial and temporal resolution public transit data is improving the measurement and analysis of public transit-based accessibility to crucial community resources such as jobs and health care. A common approach is leveraging transit route and schedule data published by transit agencies. However, this often results in accessibility overestimations due to endemic delays due to traffic and incidents in bus systems. Retrospective real-time accessibility measures calculated using real-time bus location data attempt to reduce overestimation by capturing the actual performance of the transit system. These measures also overestimate accessibility since they assume that riders had perfect information on systems operations as they occurred. In this paper, we introduce realizable real-time accessibility based on space–time prisms as a more conservative and realistic measure. We, moreover, define accessibility unreliability to measure overestimation of schedule-based and retrospective accessibility measures. Using high-resolution General Transit Feed Specification real-time data, we conduct a case study in the Central Ohio Transit Authority bus system in Columbus, Ohio, USA. Our results prove that realizable accessibility is the most conservative of the three accessibility measures. We also explore the spatial and temporal patterns in the unreliability of both traditional measures. These patterns are consistent with prior findings of the spatial and temporal patterns of bus delays and risk of missing transfers. Realizable accessibility is a more practical, conservative, and robust measure to guide transit planning.","author":[{"dropping-particle":"","family":"Liu","given":"Luyu","non-dropping-particle":"","parse-names":false,"suffix":""},{"dropping-particle":"","family":"Porr","given":"Adam","non-dropping-particle":"","parse-names":false,"suffix":""},{"dropping-particle":"","family":"Miller","given":"Harvey J.","non-dropping-particle":"","parse-names":false,"suffix":""}],"container-title":"Journal of Geographical Systems","id":"ITEM-1","issued":{"date-parts":[["2022"]]},"title":"Realizable accessibility: evaluating the reliability of public transit accessibility using high-resolution real-time data","type":"article-journal"}}],"schema":"https://github.com/citation-style-language/schema/raw/master/csl-citation.json"} </w:instrText>
       </w:r>
       <w:r>
         <w:fldChar w:fldCharType="separate"/>
       </w:r>
       <w:r>
         <w:rPr>
-          <w:noProof/>
-        </w:rPr>
-        <w:t xml:space="preserve">Liu et al. </w:t>
-      </w:r>
-      <w:r>
-        <w:rPr>
-          <w:noProof/>
+          <w:rFonts w:cs="Times New Roman"/>
+          <w:szCs w:val="24"/>
         </w:rPr>
         <w:t>(</w:t>
       </w:r>
       <w:r>
         <w:rPr>
-          <w:noProof/>
-        </w:rPr>
-        <w:t>2022)</w:t>
+          <w:rFonts w:cs="Times New Roman"/>
+          <w:i/>
+          <w:iCs/>
+          <w:szCs w:val="24"/>
+        </w:rPr>
+        <w:t>3</w:t>
+      </w:r>
+      <w:r>
+        <w:rPr>
+          <w:rFonts w:cs="Times New Roman"/>
+          <w:szCs w:val="24"/>
+        </w:rPr>
+        <w:t>)</w:t>
       </w:r>
       <w:r>
         <w:fldChar w:fldCharType="end"/>
@@ -3102,16 +3429,33 @@
         <w:fldChar w:fldCharType="begin" w:fldLock="1"/>
       </w:r>
       <w:r>
-        <w:instrText>ADDIN CSL_CITATION {"citationItems":[{"id":"ITEM-1","itemData":{"DOI":"10.1007/s10109-022-00382-w","abstract":"The widespread availability of high spatial and temporal resolution public transit data is improving the measurement and analysis of public transit-based accessibility to crucial community resources such as jobs and health care. A common approach is leveraging transit route and schedule data published by transit agencies. However, this often results in accessibility overestimations due to endemic delays due to traffic and incidents in bus systems. Retrospective real-time accessibility measures calculated using real-time bus location data attempt to reduce overestimation by capturing the actual performance of the transit system. These measures also overestimate accessibility since they assume that riders had perfect information on systems operations as they occurred. In this paper, we introduce realizable real-time accessibility based on space–time prisms as a more conservative and realistic measure. We, moreover, define accessibility unreliability to measure overestimation of schedule-based and retrospective accessibility measures. Using high-resolution General Transit Feed Specification real-time data, we conduct a case study in the Central Ohio Transit Authority bus system in Columbus, Ohio, USA. Our results prove that realizable accessibility is the most conservative of the three accessibility measures. We also explore the spatial and temporal patterns in the unreliability of both traditional measures. These patterns are consistent with prior findings of the spatial and temporal patterns of bus delays and risk of missing transfers. Realizable accessibility is a more practical, conservative, and robust measure to guide transit planning.","author":[{"dropping-particle":"","family":"Liu","given":"Luyu","non-dropping-particle":"","parse-names":false,"suffix":""},{"dropping-particle":"","family":"Porr","given":"Adam","non-dropping-particle":"","parse-names":false,"suffix":""},{"dropping-particle":"","family":"Miller","given":"Harvey J.","non-dropping-particle":"","parse-names":false,"suffix":""}],"container-title":"Journal of Geographical Systems","id":"ITEM-1","issued":{"date-parts":[["2022"]]},"title":"Realizable accessibility: evaluating the reliability of public transit accessibility using high-resolution real-time data","type":"article-journal"},"uris":["http://www.mendeley.com/documents/?uuid=5ad8e01b-bc5d-433d-a355-adf04a72c02e"]}],"mendeley":{"formattedCitation":"(Liu et al., 2022)","plainTextFormattedCitation":"(Liu et al., 2022)","previouslyFormattedCitation":"(Liu et al., 2022)"},"properties":{"noteIndex":0},"schema":"https://github.com/citation-style-language/schema/raw/master/csl-citation.json"}</w:instrText>
+        <w:instrText xml:space="preserve"> ADDIN ZOTERO_ITEM CSL_CITATION {"citationID":"3lQeF0d1","properties":{"formattedCitation":"({\\i{}3})","plainCitation":"(3)","noteIndex":0},"citationItems":[{"id":"evvfvQQ2/tVmoGQsK","uris":["http://www.mendeley.com/documents/?uuid=5ad8e01b-bc5d-433d-a355-adf04a72c02e"],"itemData":{"DOI":"10.1007/s10109-022-00382-w","abstract":"The widespread availability of high spatial and temporal resolution public transit data is improving the measurement and analysis of public transit-based accessibility to crucial community resources such as jobs and health care. A common approach is leveraging transit route and schedule data published by transit agencies. However, this often results in accessibility overestimations due to endemic delays due to traffic and incidents in bus systems. Retrospective real-time accessibility measures calculated using real-time bus location data attempt to reduce overestimation by capturing the actual performance of the transit system. These measures also overestimate accessibility since they assume that riders had perfect information on systems operations as they occurred. In this paper, we introduce realizable real-time accessibility based on space–time prisms as a more conservative and realistic measure. We, moreover, define accessibility unreliability to measure overestimation of schedule-based and retrospective accessibility measures. Using high-resolution General Transit Feed Specification real-time data, we conduct a case study in the Central Ohio Transit Authority bus system in Columbus, Ohio, USA. Our results prove that realizable accessibility is the most conservative of the three accessibility measures. We also explore the spatial and temporal patterns in the unreliability of both traditional measures. These patterns are consistent with prior findings of the spatial and temporal patterns of bus delays and risk of missing transfers. Realizable accessibility is a more practical, conservative, and robust measure to guide transit planning.","author":[{"dropping-particle":"","family":"Liu","given":"Luyu","non-dropping-particle":"","parse-names":false,"suffix":""},{"dropping-particle":"","family":"Porr","given":"Adam","non-dropping-particle":"","parse-names":false,"suffix":""},{"dropping-particle":"","family":"Miller","given":"Harvey J.","non-dropping-particle":"","parse-names":false,"suffix":""}],"container-title":"Journal of Geographical Systems","id":"ITEM-1","issued":{"date-parts":[["2022"]]},"title":"Realizable accessibility: evaluating the reliability of public transit accessibility using high-resolution real-time data","type":"article-journal"}}],"schema":"https://github.com/citation-style-language/schema/raw/master/csl-citation.json"} </w:instrText>
       </w:r>
       <w:r>
         <w:fldChar w:fldCharType="separate"/>
       </w:r>
       <w:r>
         <w:rPr>
-          <w:noProof/>
-        </w:rPr>
-        <w:t>(Liu et al., 2022)</w:t>
+          <w:rFonts w:cs="Times New Roman"/>
+          <w:szCs w:val="24"/>
+        </w:rPr>
+        <w:t>(</w:t>
+      </w:r>
+      <w:r>
+        <w:rPr>
+          <w:rFonts w:cs="Times New Roman"/>
+          <w:i/>
+          <w:iCs/>
+          <w:szCs w:val="24"/>
+        </w:rPr>
+        <w:t>3</w:t>
+      </w:r>
+      <w:r>
+        <w:rPr>
+          <w:rFonts w:cs="Times New Roman"/>
+          <w:szCs w:val="24"/>
+        </w:rPr>
+        <w:t>)</w:t>
       </w:r>
       <w:r>
         <w:fldChar w:fldCharType="end"/>
@@ -3776,11 +4120,7 @@
         <w:t>-based</w:t>
       </w:r>
       <w:r>
-        <w:t xml:space="preserve"> number of </w:t>
-      </w:r>
-      <w:r>
-        <w:lastRenderedPageBreak/>
-        <w:t xml:space="preserve">accessible stops. The </w:t>
+        <w:t xml:space="preserve"> number of accessible stops. The </w:t>
       </w:r>
       <w:r>
         <w:t>unreliability</w:t>
@@ -3794,6 +4134,133 @@
       <w:r>
         <w:t xml:space="preserve">transit system loses during operation compared with the schedule. </w:t>
       </w:r>
+    </w:p>
+    <w:p>
+      <w:pPr>
+        <w:jc w:val="both"/>
+      </w:pPr>
+    </w:p>
+    <w:p/>
+    <w:p>
+      <w:pPr>
+        <w:pStyle w:val="Heading2"/>
+      </w:pPr>
+      <w:r>
+        <w:t>Short-term Disruption: College Football Games</w:t>
+      </w:r>
+    </w:p>
+    <w:p>
+      <w:r>
+        <w:t xml:space="preserve">Football is one of the most popular sports in the US; about 22 million viewers watch the final college football game in 2022 </w:t>
+      </w:r>
+      <w:r>
+        <w:fldChar w:fldCharType="begin" w:fldLock="1"/>
+      </w:r>
+      <w:r>
+        <w:instrText xml:space="preserve"> ADDIN ZOTERO_ITEM CSL_CITATION {"citationID":"xOUkRyIj","properties":{"formattedCitation":"({\\i{}15})","plainCitation":"(15)","noteIndex":0},"citationItems":[{"id":"evvfvQQ2/VS98Jmwg","uris":["http://www.mendeley.com/documents/?uuid=f71f0f07-e84d-4cb5-aba2-dd1ea91526b7"],"itemData":{"URL":"https://www.forbes.com/sites/dereksaul/2022/01/11/viewership-for-college-football-playoff-championship-up-from-record-low-2021---but-still-below-nfls-ratings/","accessed":{"date-parts":[["2022","7","1"]]},"author":[{"dropping-particle":"","family":"Saul","given":"Derek","non-dropping-particle":"","parse-names":false,"suffix":""}],"container-title":"Forbes","id":"ITEM-1","issued":{"date-parts":[["2022"]]},"title":"Viewership For College Football Playoff Championship Up From Record Low 2021 — But Still Below NFL’s Ratings","type":"webpage"}}],"schema":"https://github.com/citation-style-language/schema/raw/master/csl-citation.json"} </w:instrText>
+      </w:r>
+      <w:r>
+        <w:fldChar w:fldCharType="separate"/>
+      </w:r>
+      <w:r>
+        <w:rPr>
+          <w:rFonts w:cs="Times New Roman"/>
+          <w:szCs w:val="24"/>
+        </w:rPr>
+        <w:t>(</w:t>
+      </w:r>
+      <w:r>
+        <w:rPr>
+          <w:rFonts w:cs="Times New Roman"/>
+          <w:i/>
+          <w:iCs/>
+          <w:szCs w:val="24"/>
+        </w:rPr>
+        <w:t>15</w:t>
+      </w:r>
+      <w:r>
+        <w:rPr>
+          <w:rFonts w:cs="Times New Roman"/>
+          <w:szCs w:val="24"/>
+        </w:rPr>
+        <w:t>)</w:t>
+      </w:r>
+      <w:r>
+        <w:fldChar w:fldCharType="end"/>
+      </w:r>
+      <w:r>
+        <w:t xml:space="preserve">. Columbus is the seat of the Ohio State University, whose football teams are among the most competitive teams, and the Ohio Stadium in its campus is one of the biggest stadiums in the US. </w:t>
+      </w:r>
+    </w:p>
+    <w:p>
+      <w:pPr>
+        <w:ind w:firstLine="720"/>
+      </w:pPr>
+      <w:r>
+        <w:t xml:space="preserve">Ohio State gamedays includes home and away games, which are hosted in Columbus and other cities, respectively. Columbus hosts college football games (i.e., home games) from September to December every one or two weeks, which attract more than a hundred thousand viewers to the stadium before the pandemic </w:t>
+      </w:r>
+      <w:r>
+        <w:fldChar w:fldCharType="begin" w:fldLock="1"/>
+      </w:r>
+      <w:r>
+        <w:instrText xml:space="preserve"> ADDIN ZOTERO_ITEM CSL_CITATION {"citationID":"WnYNIk6b","properties":{"formattedCitation":"({\\i{}16})","plainCitation":"(16)","noteIndex":0},"citationItems":[{"id":"evvfvQQ2/nBW1zREb","uris":["http://www.mendeley.com/documents/?uuid=6c2cff81-cbc5-4aae-ac9a-c730c3919db0"],"itemData":{"URL":"https://www.dispatch.com/story/sports/2021/09/18/ohio-stadium-crowd-osu-ohio-state-tulsa-football-game-76-540/8407755002/","accessed":{"date-parts":[["2022","7","1"]]},"author":[{"dropping-particle":"","family":"Kaufman","given":"Joey","non-dropping-particle":"","parse-names":false,"suffix":""}],"container-title":"The Columbus Dispatch","id":"ITEM-1","issued":{"date-parts":[["2021"]]},"publisher-place":"Columbus","title":"Ohio State football draws crowd of only 76,540 in win over Tulsa, smallest since 1971","type":"webpage"}}],"schema":"https://github.com/citation-style-language/schema/raw/master/csl-citation.json"} </w:instrText>
+      </w:r>
+      <w:r>
+        <w:fldChar w:fldCharType="separate"/>
+      </w:r>
+      <w:r>
+        <w:rPr>
+          <w:rFonts w:cs="Times New Roman"/>
+          <w:szCs w:val="24"/>
+        </w:rPr>
+        <w:t>(</w:t>
+      </w:r>
+      <w:r>
+        <w:rPr>
+          <w:rFonts w:cs="Times New Roman"/>
+          <w:i/>
+          <w:iCs/>
+          <w:szCs w:val="24"/>
+        </w:rPr>
+        <w:t>16</w:t>
+      </w:r>
+      <w:r>
+        <w:rPr>
+          <w:rFonts w:cs="Times New Roman"/>
+          <w:szCs w:val="24"/>
+        </w:rPr>
+        <w:t>)</w:t>
+      </w:r>
+      <w:r>
+        <w:fldChar w:fldCharType="end"/>
+      </w:r>
+      <w:r>
+        <w:t xml:space="preserve">. Home games create high traffic around the Ohio Stadium, therefore, creating a short-term disruption to the local public transit’s on-time performance and accessibility. Away games are also popular but far less crowded than home games. </w:t>
+      </w:r>
+    </w:p>
+    <w:p>
+      <w:r>
+        <w:tab/>
+        <w:t xml:space="preserve">Therefore, we select all home and away game days in 2018 and 2019 and calculate the accessibility </w:t>
+      </w:r>
+      <w:proofErr w:type="gramStart"/>
+      <w:r>
+        <w:t>unreliability</w:t>
+      </w:r>
+      <w:proofErr w:type="gramEnd"/>
+      <w:r>
+        <w:t xml:space="preserve"> respectively. </w:t>
+      </w:r>
+    </w:p>
+    <w:p>
+      <w:r>
+        <w:tab/>
+      </w:r>
+    </w:p>
+    <w:p>
+      <w:pPr>
+        <w:jc w:val="both"/>
+      </w:pPr>
     </w:p>
     <w:p>
       <w:pPr>
@@ -3850,169 +4317,707 @@
     </w:p>
     <w:p/>
     <w:p/>
-    <w:p/>
-    <w:p>
-      <w:pPr>
-        <w:pStyle w:val="Heading2"/>
-      </w:pPr>
-      <w:r>
-        <w:t>Short-term Disruption: College Football Games</w:t>
-      </w:r>
-    </w:p>
-    <w:p>
-      <w:r>
-        <w:t>Football is a very popular sport in the US</w:t>
-      </w:r>
-      <w:r>
-        <w:t>;</w:t>
-      </w:r>
-      <w:r>
-        <w:t xml:space="preserve"> about 22 million</w:t>
-      </w:r>
-      <w:r>
-        <w:t xml:space="preserve"> viewers watch</w:t>
-      </w:r>
-      <w:r>
-        <w:t xml:space="preserve"> the final </w:t>
-      </w:r>
-      <w:r>
-        <w:t xml:space="preserve">college football </w:t>
-      </w:r>
-      <w:r>
-        <w:t xml:space="preserve">game in 2022 </w:t>
-      </w:r>
-      <w:r>
+    <w:p>
+      <w:pPr>
+        <w:widowControl w:val="0"/>
+        <w:autoSpaceDE w:val="0"/>
+        <w:autoSpaceDN w:val="0"/>
+        <w:adjustRightInd w:val="0"/>
+        <w:spacing w:line="240" w:lineRule="auto"/>
+        <w:ind w:left="480" w:hanging="480"/>
+      </w:pPr>
+      <w:r>
+        <w:tab/>
+      </w:r>
+    </w:p>
+    <w:p>
+      <w:pPr>
+        <w:widowControl w:val="0"/>
+        <w:autoSpaceDE w:val="0"/>
+        <w:autoSpaceDN w:val="0"/>
+        <w:adjustRightInd w:val="0"/>
+        <w:spacing w:line="240" w:lineRule="auto"/>
+        <w:ind w:left="480" w:hanging="480"/>
+      </w:pPr>
+    </w:p>
+    <w:p>
+      <w:pPr>
+        <w:widowControl w:val="0"/>
+        <w:autoSpaceDE w:val="0"/>
+        <w:autoSpaceDN w:val="0"/>
+        <w:adjustRightInd w:val="0"/>
+        <w:spacing w:line="240" w:lineRule="auto"/>
+        <w:ind w:left="480" w:hanging="480"/>
+      </w:pPr>
+    </w:p>
+    <w:p>
+      <w:pPr>
+        <w:widowControl w:val="0"/>
+        <w:autoSpaceDE w:val="0"/>
+        <w:autoSpaceDN w:val="0"/>
+        <w:adjustRightInd w:val="0"/>
+        <w:spacing w:line="240" w:lineRule="auto"/>
+        <w:ind w:left="480" w:hanging="480"/>
+      </w:pPr>
+    </w:p>
+    <w:p>
+      <w:pPr>
+        <w:pStyle w:val="Bibliography"/>
+        <w:rPr>
+          <w:rFonts w:cs="Times New Roman"/>
+        </w:rPr>
+      </w:pPr>
+      <w:r>
+        <w:lastRenderedPageBreak/>
         <w:fldChar w:fldCharType="begin" w:fldLock="1"/>
       </w:r>
       <w:r>
-        <w:instrText>ADDIN CSL_CITATION {"citationItems":[{"id":"ITEM-1","itemData":{"URL":"https://www.forbes.com/sites/dereksaul/2022/01/11/viewership-for-college-football-playoff-championship-up-from-record-low-2021---but-still-below-nfls-ratings/","accessed":{"date-parts":[["2022","7","1"]]},"author":[{"dropping-particle":"","family":"Saul","given":"Derek","non-dropping-particle":"","parse-names":false,"suffix":""}],"container-title":"Forbes","id":"ITEM-1","issued":{"date-parts":[["2022"]]},"title":"Viewership For College Football Playoff Championship Up From Record Low 2021 — But Still Below NFL’s Ratings","type":"webpage"},"uris":["http://www.mendeley.com/documents/?uuid=f71f0f07-e84d-4cb5-aba2-dd1ea91526b7"]}],"mendeley":{"formattedCitation":"(Saul, 2022)","plainTextFormattedCitation":"(Saul, 2022)","previouslyFormattedCitation":"(Saul, 2022)"},"properties":{"noteIndex":0},"schema":"https://github.com/citation-style-language/schema/raw/master/csl-citation.json"}</w:instrText>
+        <w:instrText xml:space="preserve">ADDIN Mendeley Bibliography CSL_BIBLIOGRAPHY </w:instrText>
       </w:r>
       <w:r>
         <w:fldChar w:fldCharType="separate"/>
       </w:r>
       <w:r>
         <w:rPr>
-          <w:noProof/>
-        </w:rPr>
-        <w:t>(Saul, 2022)</w:t>
-      </w:r>
+          <w:rFonts w:cs="Times New Roman"/>
+        </w:rPr>
+        <w:t xml:space="preserve">1. </w:t>
+      </w:r>
+      <w:r>
+        <w:rPr>
+          <w:rFonts w:cs="Times New Roman"/>
+        </w:rPr>
+        <w:tab/>
+        <w:t xml:space="preserve">Wessel, N., and S. Farber. On the Accuracy of Schedule-Based GTFS for Measuring Accessibility. </w:t>
+      </w:r>
+      <w:r>
+        <w:rPr>
+          <w:rFonts w:cs="Times New Roman"/>
+          <w:i/>
+          <w:iCs/>
+        </w:rPr>
+        <w:t>Journal of Transport and Land Use</w:t>
+      </w:r>
+      <w:r>
+        <w:rPr>
+          <w:rFonts w:cs="Times New Roman"/>
+        </w:rPr>
+        <w:t>, Vol. 12, No. 1, 2019, pp. 475–500.</w:t>
+      </w:r>
+    </w:p>
+    <w:p>
+      <w:pPr>
+        <w:pStyle w:val="Bibliography"/>
+        <w:rPr>
+          <w:rFonts w:cs="Times New Roman"/>
+        </w:rPr>
+      </w:pPr>
+      <w:r>
+        <w:rPr>
+          <w:rFonts w:cs="Times New Roman"/>
+        </w:rPr>
+        <w:t xml:space="preserve">2. </w:t>
+      </w:r>
+      <w:r>
+        <w:rPr>
+          <w:rFonts w:cs="Times New Roman"/>
+        </w:rPr>
+        <w:tab/>
+        <w:t xml:space="preserve">Wessel, N., J. Allen, and S. Farber. Constructing a Routable Retrospective Transit Timetable from a Real-Time Vehicle Location Feed and GTFS. </w:t>
+      </w:r>
+      <w:r>
+        <w:rPr>
+          <w:rFonts w:cs="Times New Roman"/>
+          <w:i/>
+          <w:iCs/>
+        </w:rPr>
+        <w:t>Journal of Transport Geography</w:t>
+      </w:r>
+      <w:r>
+        <w:rPr>
+          <w:rFonts w:cs="Times New Roman"/>
+        </w:rPr>
+        <w:t>, Vol. 62, 2017, pp. 92–97.</w:t>
+      </w:r>
+    </w:p>
+    <w:p>
+      <w:pPr>
+        <w:pStyle w:val="Bibliography"/>
+        <w:rPr>
+          <w:rFonts w:cs="Times New Roman"/>
+        </w:rPr>
+      </w:pPr>
+      <w:r>
+        <w:rPr>
+          <w:rFonts w:cs="Times New Roman"/>
+        </w:rPr>
+        <w:t xml:space="preserve">3. </w:t>
+      </w:r>
+      <w:r>
+        <w:rPr>
+          <w:rFonts w:cs="Times New Roman"/>
+        </w:rPr>
+        <w:tab/>
+        <w:t xml:space="preserve">Liu, L., A. Porr, and H. J. Miller. Realizable Accessibility: Evaluating the Reliability of Public Transit Accessibility Using High-Resolution Real-Time Data. </w:t>
+      </w:r>
+      <w:r>
+        <w:rPr>
+          <w:rFonts w:cs="Times New Roman"/>
+          <w:i/>
+          <w:iCs/>
+        </w:rPr>
+        <w:t>Journal of Geographical Systems</w:t>
+      </w:r>
+      <w:r>
+        <w:rPr>
+          <w:rFonts w:cs="Times New Roman"/>
+        </w:rPr>
+        <w:t>, 2022. https://doi.org/10.1007/s10109-022-00382-w.</w:t>
+      </w:r>
+    </w:p>
+    <w:p>
+      <w:pPr>
+        <w:pStyle w:val="Bibliography"/>
+        <w:rPr>
+          <w:rFonts w:cs="Times New Roman"/>
+        </w:rPr>
+      </w:pPr>
+      <w:r>
+        <w:rPr>
+          <w:rFonts w:cs="Times New Roman"/>
+        </w:rPr>
+        <w:t xml:space="preserve">4. </w:t>
+      </w:r>
+      <w:r>
+        <w:rPr>
+          <w:rFonts w:cs="Times New Roman"/>
+        </w:rPr>
+        <w:tab/>
+        <w:t xml:space="preserve">Zhu, S., and D. M. Levinson. Disruptions to Transportation Networks: A Review. </w:t>
+      </w:r>
+      <w:r>
+        <w:rPr>
+          <w:rFonts w:cs="Times New Roman"/>
+          <w:i/>
+          <w:iCs/>
+        </w:rPr>
+        <w:t>Network reliability in practice</w:t>
+      </w:r>
+      <w:r>
+        <w:rPr>
+          <w:rFonts w:cs="Times New Roman"/>
+        </w:rPr>
+        <w:t>, 2012, pp. 5–20.</w:t>
+      </w:r>
+    </w:p>
+    <w:p>
+      <w:pPr>
+        <w:pStyle w:val="Bibliography"/>
+        <w:rPr>
+          <w:rFonts w:cs="Times New Roman"/>
+        </w:rPr>
+      </w:pPr>
+      <w:r>
+        <w:rPr>
+          <w:rFonts w:cs="Times New Roman"/>
+        </w:rPr>
+        <w:t xml:space="preserve">5. </w:t>
+      </w:r>
+      <w:r>
+        <w:rPr>
+          <w:rFonts w:cs="Times New Roman"/>
+        </w:rPr>
+        <w:tab/>
+        <w:t xml:space="preserve">Antrim, A., and S. J. Barbeau. </w:t>
+      </w:r>
+      <w:r>
+        <w:rPr>
+          <w:rFonts w:cs="Times New Roman"/>
+          <w:i/>
+          <w:iCs/>
+        </w:rPr>
+        <w:t>Opening the Door to Multimodal Applications: Creation, Maintenance and Application of GTFS Data</w:t>
+      </w:r>
+      <w:r>
+        <w:rPr>
+          <w:rFonts w:cs="Times New Roman"/>
+        </w:rPr>
+        <w:t>. 2017.</w:t>
+      </w:r>
+    </w:p>
+    <w:p>
+      <w:pPr>
+        <w:pStyle w:val="Bibliography"/>
+        <w:rPr>
+          <w:rFonts w:cs="Times New Roman"/>
+        </w:rPr>
+      </w:pPr>
+      <w:r>
+        <w:rPr>
+          <w:rFonts w:cs="Times New Roman"/>
+        </w:rPr>
+        <w:t xml:space="preserve">6. </w:t>
+      </w:r>
+      <w:r>
+        <w:rPr>
+          <w:rFonts w:cs="Times New Roman"/>
+        </w:rPr>
+        <w:tab/>
+        <w:t xml:space="preserve">Liu, L., and H. J. Miller. Measuring Risk of Missing Transfers in Public Transit Systems Using High-Resolution Schedule and Real-Time Bus Location Data. </w:t>
+      </w:r>
+      <w:r>
+        <w:rPr>
+          <w:rFonts w:cs="Times New Roman"/>
+          <w:i/>
+          <w:iCs/>
+        </w:rPr>
+        <w:t>Urban Studies</w:t>
+      </w:r>
+      <w:r>
+        <w:rPr>
+          <w:rFonts w:cs="Times New Roman"/>
+        </w:rPr>
+        <w:t>, 2020, p. 0042098020919323. https://doi.org/10.1177/0042098020919323.</w:t>
+      </w:r>
+    </w:p>
+    <w:p>
+      <w:pPr>
+        <w:pStyle w:val="Bibliography"/>
+        <w:rPr>
+          <w:rFonts w:cs="Times New Roman"/>
+        </w:rPr>
+      </w:pPr>
+      <w:r>
+        <w:rPr>
+          <w:rFonts w:cs="Times New Roman"/>
+        </w:rPr>
+        <w:t xml:space="preserve">7. </w:t>
+      </w:r>
+      <w:r>
+        <w:rPr>
+          <w:rFonts w:cs="Times New Roman"/>
+        </w:rPr>
+        <w:tab/>
+        <w:t>Google. GTFS Realtime Overview. https://developers.google.com/transit/gtfs-realtime. Accessed Jun. 27, 2021.</w:t>
+      </w:r>
+    </w:p>
+    <w:p>
+      <w:pPr>
+        <w:pStyle w:val="Bibliography"/>
+        <w:rPr>
+          <w:rFonts w:cs="Times New Roman"/>
+        </w:rPr>
+      </w:pPr>
+      <w:r>
+        <w:rPr>
+          <w:rFonts w:cs="Times New Roman"/>
+        </w:rPr>
+        <w:t xml:space="preserve">8. </w:t>
+      </w:r>
+      <w:r>
+        <w:rPr>
+          <w:rFonts w:cs="Times New Roman"/>
+        </w:rPr>
+        <w:tab/>
+        <w:t>Google Developers. GTFS Static Overview | Static Transit | Google Developers. https://developers.google.com/transit/gtfs/. Accessed May 26, 2021.</w:t>
+      </w:r>
+    </w:p>
+    <w:p>
+      <w:pPr>
+        <w:pStyle w:val="Bibliography"/>
+        <w:rPr>
+          <w:rFonts w:cs="Times New Roman"/>
+        </w:rPr>
+      </w:pPr>
+      <w:r>
+        <w:rPr>
+          <w:rFonts w:cs="Times New Roman"/>
+        </w:rPr>
+        <w:t xml:space="preserve">9. </w:t>
+      </w:r>
+      <w:r>
+        <w:rPr>
+          <w:rFonts w:cs="Times New Roman"/>
+        </w:rPr>
+        <w:tab/>
+        <w:t xml:space="preserve">Miller, E. J. Accessibility: Measurement and Application in Transportation Planning. </w:t>
+      </w:r>
+      <w:r>
+        <w:rPr>
+          <w:rFonts w:cs="Times New Roman"/>
+          <w:i/>
+          <w:iCs/>
+        </w:rPr>
+        <w:t>Transport Reviews</w:t>
+      </w:r>
+      <w:r>
+        <w:rPr>
+          <w:rFonts w:cs="Times New Roman"/>
+        </w:rPr>
+        <w:t>. 5. Volume 38, 551–555.</w:t>
+      </w:r>
+    </w:p>
+    <w:p>
+      <w:pPr>
+        <w:pStyle w:val="Bibliography"/>
+        <w:rPr>
+          <w:rFonts w:cs="Times New Roman"/>
+        </w:rPr>
+      </w:pPr>
+      <w:r>
+        <w:rPr>
+          <w:rFonts w:cs="Times New Roman"/>
+        </w:rPr>
+        <w:t xml:space="preserve">10. </w:t>
+      </w:r>
+      <w:r>
+        <w:rPr>
+          <w:rFonts w:cs="Times New Roman"/>
+        </w:rPr>
+        <w:tab/>
+        <w:t xml:space="preserve">Miller, H. J. Time Geography and Space-Time Prism. </w:t>
+      </w:r>
+      <w:r>
+        <w:rPr>
+          <w:rFonts w:cs="Times New Roman"/>
+          <w:i/>
+          <w:iCs/>
+        </w:rPr>
+        <w:t xml:space="preserve">International encyclopedia of geography: People, the earth, </w:t>
+      </w:r>
+      <w:proofErr w:type="gramStart"/>
+      <w:r>
+        <w:rPr>
+          <w:rFonts w:cs="Times New Roman"/>
+          <w:i/>
+          <w:iCs/>
+        </w:rPr>
+        <w:t>environment</w:t>
+      </w:r>
+      <w:proofErr w:type="gramEnd"/>
+      <w:r>
+        <w:rPr>
+          <w:rFonts w:cs="Times New Roman"/>
+          <w:i/>
+          <w:iCs/>
+        </w:rPr>
+        <w:t xml:space="preserve"> and technology</w:t>
+      </w:r>
+      <w:r>
+        <w:rPr>
+          <w:rFonts w:cs="Times New Roman"/>
+        </w:rPr>
+        <w:t>, 2017, pp. 1–19.</w:t>
+      </w:r>
+    </w:p>
+    <w:p>
+      <w:pPr>
+        <w:pStyle w:val="Bibliography"/>
+        <w:rPr>
+          <w:rFonts w:cs="Times New Roman"/>
+        </w:rPr>
+      </w:pPr>
+      <w:r>
+        <w:rPr>
+          <w:rFonts w:cs="Times New Roman"/>
+        </w:rPr>
+        <w:t xml:space="preserve">11. </w:t>
+      </w:r>
+      <w:r>
+        <w:rPr>
+          <w:rFonts w:cs="Times New Roman"/>
+        </w:rPr>
+        <w:tab/>
+      </w:r>
+      <w:proofErr w:type="spellStart"/>
+      <w:r>
+        <w:rPr>
+          <w:rFonts w:cs="Times New Roman"/>
+        </w:rPr>
+        <w:t>Gendreau</w:t>
+      </w:r>
+      <w:proofErr w:type="spellEnd"/>
+      <w:r>
+        <w:rPr>
+          <w:rFonts w:cs="Times New Roman"/>
+        </w:rPr>
+        <w:t xml:space="preserve">, M., G. </w:t>
+      </w:r>
+      <w:proofErr w:type="spellStart"/>
+      <w:r>
+        <w:rPr>
+          <w:rFonts w:cs="Times New Roman"/>
+        </w:rPr>
+        <w:t>Ghiani</w:t>
+      </w:r>
+      <w:proofErr w:type="spellEnd"/>
+      <w:r>
+        <w:rPr>
+          <w:rFonts w:cs="Times New Roman"/>
+        </w:rPr>
+        <w:t xml:space="preserve">, and E. Guerriero. Time-Dependent Routing Problems: A Review. </w:t>
+      </w:r>
+      <w:r>
+        <w:rPr>
+          <w:rFonts w:cs="Times New Roman"/>
+          <w:i/>
+          <w:iCs/>
+        </w:rPr>
+        <w:t>Computers &amp; operations research</w:t>
+      </w:r>
+      <w:r>
+        <w:rPr>
+          <w:rFonts w:cs="Times New Roman"/>
+        </w:rPr>
+        <w:t>, Vol. 64, 2015, pp. 189–197.</w:t>
+      </w:r>
+    </w:p>
+    <w:p>
+      <w:pPr>
+        <w:pStyle w:val="Bibliography"/>
+        <w:rPr>
+          <w:rFonts w:cs="Times New Roman"/>
+        </w:rPr>
+      </w:pPr>
+      <w:r>
+        <w:rPr>
+          <w:rFonts w:cs="Times New Roman"/>
+        </w:rPr>
+        <w:t xml:space="preserve">12. </w:t>
+      </w:r>
+      <w:r>
+        <w:rPr>
+          <w:rFonts w:cs="Times New Roman"/>
+        </w:rPr>
+        <w:tab/>
+        <w:t xml:space="preserve">Wang, Y., Y. Yuan, Y. Ma, and G. Wang. Time-Dependent Graphs: Definitions, Applications, and Algorithms. </w:t>
+      </w:r>
+      <w:r>
+        <w:rPr>
+          <w:rFonts w:cs="Times New Roman"/>
+          <w:i/>
+          <w:iCs/>
+        </w:rPr>
+        <w:t>Data Science and Engineering</w:t>
+      </w:r>
+      <w:r>
+        <w:rPr>
+          <w:rFonts w:cs="Times New Roman"/>
+        </w:rPr>
+        <w:t>, Vol. 4, No. 4, 2019, pp. 352–366.</w:t>
+      </w:r>
+    </w:p>
+    <w:p>
+      <w:pPr>
+        <w:pStyle w:val="Bibliography"/>
+        <w:rPr>
+          <w:rFonts w:cs="Times New Roman"/>
+        </w:rPr>
+      </w:pPr>
+      <w:r>
+        <w:rPr>
+          <w:rFonts w:cs="Times New Roman"/>
+        </w:rPr>
+        <w:t xml:space="preserve">13. </w:t>
+      </w:r>
+      <w:r>
+        <w:rPr>
+          <w:rFonts w:cs="Times New Roman"/>
+        </w:rPr>
+        <w:tab/>
+      </w:r>
+      <w:proofErr w:type="spellStart"/>
+      <w:r>
+        <w:rPr>
+          <w:rFonts w:cs="Times New Roman"/>
+        </w:rPr>
+        <w:t>Ahn</w:t>
+      </w:r>
+      <w:proofErr w:type="spellEnd"/>
+      <w:r>
+        <w:rPr>
+          <w:rFonts w:cs="Times New Roman"/>
+        </w:rPr>
+        <w:t>, B.-H., and J.-Y. Shin. Vehicle-</w:t>
+      </w:r>
+      <w:proofErr w:type="spellStart"/>
+      <w:r>
+        <w:rPr>
+          <w:rFonts w:cs="Times New Roman"/>
+        </w:rPr>
+        <w:t>Routeing</w:t>
+      </w:r>
+      <w:proofErr w:type="spellEnd"/>
+      <w:r>
+        <w:rPr>
+          <w:rFonts w:cs="Times New Roman"/>
+        </w:rPr>
+        <w:t xml:space="preserve"> with Time Windows and Time-Varying Congestion. </w:t>
+      </w:r>
+      <w:r>
+        <w:rPr>
+          <w:rFonts w:cs="Times New Roman"/>
+          <w:i/>
+          <w:iCs/>
+        </w:rPr>
+        <w:t>Journal of the Operational Research Society</w:t>
+      </w:r>
+      <w:r>
+        <w:rPr>
+          <w:rFonts w:cs="Times New Roman"/>
+        </w:rPr>
+        <w:t>, Vol. 42, No. 5, 1991, pp. 393–400.</w:t>
+      </w:r>
+    </w:p>
+    <w:p>
+      <w:pPr>
+        <w:pStyle w:val="Bibliography"/>
+        <w:rPr>
+          <w:rFonts w:cs="Times New Roman"/>
+        </w:rPr>
+      </w:pPr>
+      <w:r>
+        <w:rPr>
+          <w:rFonts w:cs="Times New Roman"/>
+        </w:rPr>
+        <w:t xml:space="preserve">14. </w:t>
+      </w:r>
+      <w:r>
+        <w:rPr>
+          <w:rFonts w:cs="Times New Roman"/>
+        </w:rPr>
+        <w:tab/>
+      </w:r>
+      <w:proofErr w:type="spellStart"/>
+      <w:r>
+        <w:rPr>
+          <w:rFonts w:cs="Times New Roman"/>
+        </w:rPr>
+        <w:t>Ichoua</w:t>
+      </w:r>
+      <w:proofErr w:type="spellEnd"/>
+      <w:r>
+        <w:rPr>
+          <w:rFonts w:cs="Times New Roman"/>
+        </w:rPr>
+        <w:t xml:space="preserve">, S., M. </w:t>
+      </w:r>
+      <w:proofErr w:type="spellStart"/>
+      <w:r>
+        <w:rPr>
+          <w:rFonts w:cs="Times New Roman"/>
+        </w:rPr>
+        <w:t>Gendreau</w:t>
+      </w:r>
+      <w:proofErr w:type="spellEnd"/>
+      <w:r>
+        <w:rPr>
+          <w:rFonts w:cs="Times New Roman"/>
+        </w:rPr>
+        <w:t xml:space="preserve">, and J.-Y. Potvin. Vehicle Dispatching with Time-Dependent Travel Times. </w:t>
+      </w:r>
+      <w:r>
+        <w:rPr>
+          <w:rFonts w:cs="Times New Roman"/>
+          <w:i/>
+          <w:iCs/>
+        </w:rPr>
+        <w:t>European journal of operational research</w:t>
+      </w:r>
+      <w:r>
+        <w:rPr>
+          <w:rFonts w:cs="Times New Roman"/>
+        </w:rPr>
+        <w:t>, Vol. 144, No. 2, 2003, pp. 379–396.</w:t>
+      </w:r>
+    </w:p>
+    <w:p>
+      <w:pPr>
+        <w:pStyle w:val="Bibliography"/>
+        <w:rPr>
+          <w:rFonts w:cs="Times New Roman"/>
+        </w:rPr>
+      </w:pPr>
+      <w:r>
+        <w:rPr>
+          <w:rFonts w:cs="Times New Roman"/>
+        </w:rPr>
+        <w:t xml:space="preserve">15. </w:t>
+      </w:r>
+      <w:r>
+        <w:rPr>
+          <w:rFonts w:cs="Times New Roman"/>
+        </w:rPr>
+        <w:tab/>
+        <w:t xml:space="preserve">Saul, D. Viewership </w:t>
+      </w:r>
+      <w:proofErr w:type="gramStart"/>
+      <w:r>
+        <w:rPr>
+          <w:rFonts w:cs="Times New Roman"/>
+        </w:rPr>
+        <w:t>For</w:t>
+      </w:r>
+      <w:proofErr w:type="gramEnd"/>
+      <w:r>
+        <w:rPr>
+          <w:rFonts w:cs="Times New Roman"/>
+        </w:rPr>
+        <w:t xml:space="preserve"> College Football Playoff Championship Up From Record Low 2021 — But Still Below NFL’s Ratings. </w:t>
+      </w:r>
+      <w:r>
+        <w:rPr>
+          <w:rFonts w:cs="Times New Roman"/>
+          <w:i/>
+          <w:iCs/>
+        </w:rPr>
+        <w:t>Forbes</w:t>
+      </w:r>
+      <w:r>
+        <w:rPr>
+          <w:rFonts w:cs="Times New Roman"/>
+        </w:rPr>
+        <w:t>. https://www.forbes.com/sites/dereksaul/2022/01/11/viewership-for-college-football-playoff-championship-up-from-record-low-2021---but-still-below-nfls-ratings/. Accessed Jul. 1, 2022.</w:t>
+      </w:r>
+    </w:p>
+    <w:p>
+      <w:pPr>
+        <w:pStyle w:val="Bibliography"/>
+        <w:rPr>
+          <w:rFonts w:cs="Times New Roman"/>
+        </w:rPr>
+      </w:pPr>
+      <w:r>
+        <w:rPr>
+          <w:rFonts w:cs="Times New Roman"/>
+        </w:rPr>
+        <w:t xml:space="preserve">16. </w:t>
+      </w:r>
+      <w:r>
+        <w:rPr>
+          <w:rFonts w:cs="Times New Roman"/>
+        </w:rPr>
+        <w:tab/>
+        <w:t xml:space="preserve">Kaufman, J. Ohio State Football Draws Crowd of Only 76,540 in Win over Tulsa, Smallest since 1971. </w:t>
+      </w:r>
+      <w:r>
+        <w:rPr>
+          <w:rFonts w:cs="Times New Roman"/>
+          <w:i/>
+          <w:iCs/>
+        </w:rPr>
+        <w:t>The Columbus Dispatch</w:t>
+      </w:r>
+      <w:r>
+        <w:rPr>
+          <w:rFonts w:cs="Times New Roman"/>
+        </w:rPr>
+        <w:t>. https://www.dispatch.com/story/sports/2021/09/18/ohio-stadium-crowd-osu-ohio-state-tulsa-football-game-76-540/8407755002/. Accessed Jul. 1, 2022.</w:t>
+      </w:r>
+    </w:p>
+    <w:p>
       <w:r>
         <w:fldChar w:fldCharType="end"/>
-      </w:r>
-      <w:r>
-        <w:t xml:space="preserve">. Columbus is the seat of the Ohio State University, </w:t>
-      </w:r>
-      <w:r>
-        <w:t xml:space="preserve">whose </w:t>
-      </w:r>
-      <w:r>
-        <w:t>football team</w:t>
-      </w:r>
-      <w:r>
-        <w:t>s</w:t>
-      </w:r>
-      <w:r>
-        <w:t xml:space="preserve"> are among the most competitive teams</w:t>
-      </w:r>
-      <w:r>
-        <w:t xml:space="preserve">, and </w:t>
-      </w:r>
-      <w:r>
-        <w:t xml:space="preserve">Ohio Stadium – </w:t>
-      </w:r>
-      <w:r>
-        <w:t xml:space="preserve">one of the biggest </w:t>
-      </w:r>
-      <w:r>
-        <w:t>stadiums</w:t>
-      </w:r>
-      <w:r>
-        <w:t xml:space="preserve"> in the US</w:t>
-      </w:r>
-      <w:r>
-        <w:t xml:space="preserve">. </w:t>
-      </w:r>
-      <w:r>
-        <w:t xml:space="preserve">Ohio State gamedays includes home and away games, which are hosted in Columbus and other cities, respectively. </w:t>
-      </w:r>
-      <w:r>
-        <w:t>Columbus hosts college football games f</w:t>
-      </w:r>
-      <w:r>
-        <w:t>rom September to December every one or two weeks</w:t>
-      </w:r>
-      <w:r>
-        <w:t xml:space="preserve">, which attract more than a hundred thousand viewers before the pandemic </w:t>
-      </w:r>
-      <w:r>
-        <w:fldChar w:fldCharType="begin" w:fldLock="1"/>
-      </w:r>
-      <w:r>
-        <w:instrText>ADDIN CSL_CITATION {"citationItems":[{"id":"ITEM-1","itemData":{"URL":"https://www.dispatch.com/story/sports/2021/09/18/ohio-stadium-crowd-osu-ohio-state-tulsa-football-game-76-540/8407755002/","accessed":{"date-parts":[["2022","7","1"]]},"author":[{"dropping-particle":"","family":"Kaufman","given":"Joey","non-dropping-particle":"","parse-names":false,"suffix":""}],"container-title":"The Columbus Dispatch","id":"ITEM-1","issued":{"date-parts":[["2021"]]},"publisher-place":"Columbus","title":"Ohio State football draws crowd of only 76,540 in win over Tulsa, smallest since 1971","type":"webpage"},"uris":["http://www.mendeley.com/documents/?uuid=6c2cff81-cbc5-4aae-ac9a-c730c3919db0"]}],"mendeley":{"formattedCitation":"(Kaufman, 2021)","plainTextFormattedCitation":"(Kaufman, 2021)"},"properties":{"noteIndex":0},"schema":"https://github.com/citation-style-language/schema/raw/master/csl-citation.json"}</w:instrText>
-      </w:r>
-      <w:r>
-        <w:fldChar w:fldCharType="separate"/>
-      </w:r>
-      <w:r>
-        <w:rPr>
-          <w:noProof/>
-        </w:rPr>
-        <w:t>(Kaufman, 2021)</w:t>
-      </w:r>
-      <w:r>
-        <w:fldChar w:fldCharType="end"/>
-      </w:r>
-      <w:r>
-        <w:t xml:space="preserve">. </w:t>
-      </w:r>
-      <w:r>
-        <w:t>Home g</w:t>
-      </w:r>
-      <w:r>
-        <w:t>ame</w:t>
-      </w:r>
-      <w:r>
-        <w:t xml:space="preserve">s </w:t>
-      </w:r>
-      <w:r>
-        <w:t>create high traffic around the Ohio Stadium</w:t>
-      </w:r>
-      <w:r>
-        <w:t>, therefore, creating a short-term disruption to the local public transit’s on-time performance and accessibility</w:t>
-      </w:r>
-      <w:r>
-        <w:t>.</w:t>
-      </w:r>
-      <w:r>
-        <w:t xml:space="preserve"> Away games are also popular but far less crowded than home games. </w:t>
-      </w:r>
-    </w:p>
-    <w:p>
-      <w:r>
-        <w:tab/>
-        <w:t xml:space="preserve">Therefore, we select </w:t>
-      </w:r>
-      <w:r>
-        <w:t xml:space="preserve">all </w:t>
-      </w:r>
-      <w:r>
-        <w:t xml:space="preserve">home and away </w:t>
-      </w:r>
-      <w:r>
-        <w:t>game days in 2018 and 2019 and calculate the accessibility unreliability</w:t>
-      </w:r>
-      <w:r>
-        <w:t xml:space="preserve"> respectively. </w:t>
-      </w:r>
-    </w:p>
-    <w:p>
-      <w:r>
-        <w:tab/>
-      </w:r>
-    </w:p>
-    <w:p>
-      <w:r>
-        <w:tab/>
       </w:r>
     </w:p>
     <w:sectPr>
@@ -5174,6 +6179,21 @@
       </w:tblBorders>
     </w:tblPr>
   </w:style>
+  <w:style w:type="paragraph" w:styleId="Bibliography">
+    <w:name w:val="Bibliography"/>
+    <w:basedOn w:val="Normal"/>
+    <w:next w:val="Normal"/>
+    <w:uiPriority w:val="37"/>
+    <w:unhideWhenUsed/>
+    <w:rsid w:val="00A824B0"/>
+    <w:pPr>
+      <w:tabs>
+        <w:tab w:val="left" w:pos="504"/>
+      </w:tabs>
+      <w:spacing w:after="0" w:line="240" w:lineRule="auto"/>
+      <w:ind w:left="504" w:hanging="504"/>
+    </w:pPr>
+  </w:style>
 </w:styles>
 </file>
 

</xml_diff>